<commit_message>
them chuc nang tra sach
</commit_message>
<xml_diff>
--- a/bao cao chuyen de cntt.docx
+++ b/bao cao chuyen de cntt.docx
@@ -816,8 +816,9 @@
           <w:szCs w:val="26"/>
           <w:lang w:val="vi-VN"/>
         </w:rPr>
-        <w:t xml:space="preserve"> 10</w:t>
-      </w:r>
+        <w:t xml:space="preserve"> </w:t>
+      </w:r>
+      <w:proofErr w:type="gramStart"/>
       <w:r>
         <w:rPr>
           <w:rFonts w:cs="Times New Roman"/>
@@ -825,7 +826,26 @@
           <w:szCs w:val="26"/>
           <w:lang w:val="vi-VN"/>
         </w:rPr>
-        <w:t xml:space="preserve">  năm </w:t>
+        <w:t>10</w:t>
+      </w:r>
+      <w:r>
+        <w:rPr>
+          <w:rFonts w:cs="Times New Roman"/>
+          <w:b/>
+          <w:szCs w:val="26"/>
+          <w:lang w:val="vi-VN"/>
+        </w:rPr>
+        <w:t xml:space="preserve">  năm</w:t>
+      </w:r>
+      <w:proofErr w:type="gramEnd"/>
+      <w:r>
+        <w:rPr>
+          <w:rFonts w:cs="Times New Roman"/>
+          <w:b/>
+          <w:szCs w:val="26"/>
+          <w:lang w:val="vi-VN"/>
+        </w:rPr>
+        <w:t xml:space="preserve"> </w:t>
       </w:r>
       <w:r>
         <w:rPr>
@@ -2180,7 +2200,21 @@
         <w:rPr>
           <w:lang w:val="vi-VN"/>
         </w:rPr>
-        <w:t xml:space="preserve"> đề (id:txtTuaDe)</w:t>
+        <w:t xml:space="preserve"> đề (</w:t>
+      </w:r>
+      <w:proofErr w:type="gramStart"/>
+      <w:r>
+        <w:rPr>
+          <w:lang w:val="vi-VN"/>
+        </w:rPr>
+        <w:t>id:txtTuaDe</w:t>
+      </w:r>
+      <w:proofErr w:type="gramEnd"/>
+      <w:r>
+        <w:rPr>
+          <w:lang w:val="vi-VN"/>
+        </w:rPr>
+        <w:t>)</w:t>
       </w:r>
     </w:p>
     <w:p>
@@ -2495,7 +2529,7 @@
           <w:lang w:val="vi-VN"/>
         </w:rPr>
         <w:drawing>
-          <wp:inline distT="0" distB="0" distL="0" distR="0" wp14:anchorId="5B1AF1A2" wp14:editId="10764552">
+          <wp:inline distT="0" distB="0" distL="0" distR="0" wp14:anchorId="3E638E67" wp14:editId="0C5AD239">
             <wp:extent cx="2897505" cy="2571750"/>
             <wp:effectExtent l="0" t="0" r="0" b="0"/>
             <wp:docPr id="1744688459" name="Picture 6"/>
@@ -2570,13 +2604,7 @@
         <w:rPr>
           <w:lang w:val="vi-VN"/>
         </w:rPr>
-        <w:t xml:space="preserve">1 panel chứa thông tin nhập </w:t>
-      </w:r>
-      <w:r>
-        <w:rPr>
-          <w:lang w:val="vi-VN"/>
-        </w:rPr>
-        <w:t>liệu:</w:t>
+        <w:t>1 panel chứa thông tin nhập liệu:</w:t>
       </w:r>
     </w:p>
     <w:p>
@@ -2612,13 +2640,7 @@
         <w:rPr>
           <w:lang w:val="vi-VN"/>
         </w:rPr>
-        <w:t xml:space="preserve">Trường </w:t>
-      </w:r>
-      <w:r>
-        <w:rPr>
-          <w:lang w:val="vi-VN"/>
-        </w:rPr>
-        <w:t>ngày sinh sử dụng dateTimePicker</w:t>
+        <w:t>Trường ngày sinh sử dụng dateTimePicker</w:t>
       </w:r>
     </w:p>
     <w:p>
@@ -2636,13 +2658,7 @@
         <w:rPr>
           <w:lang w:val="vi-VN"/>
         </w:rPr>
-        <w:t xml:space="preserve">3 button Làm lại, Lưu, </w:t>
-      </w:r>
-      <w:r>
-        <w:rPr>
-          <w:lang w:val="vi-VN"/>
-        </w:rPr>
-        <w:t>Thoát</w:t>
+        <w:t>3 button Làm lại, Lưu, Thoát</w:t>
       </w:r>
     </w:p>
     <w:p>
@@ -2683,7 +2699,7 @@
         </w:rPr>
         <w:lastRenderedPageBreak/>
         <w:drawing>
-          <wp:inline distT="0" distB="0" distL="0" distR="0" wp14:anchorId="05EDB767" wp14:editId="630B2B6B">
+          <wp:inline distT="0" distB="0" distL="0" distR="0" wp14:anchorId="133F8F27" wp14:editId="086398B9">
             <wp:extent cx="5184021" cy="4186555"/>
             <wp:effectExtent l="0" t="0" r="0" b="4445"/>
             <wp:docPr id="1564058757" name="Picture 10"/>
@@ -2765,31 +2781,16 @@
         <w:rPr>
           <w:lang w:val="vi-VN"/>
         </w:rPr>
-        <w:t xml:space="preserve">1 </w:t>
-      </w:r>
-      <w:r>
-        <w:rPr>
-          <w:lang w:val="vi-VN"/>
-        </w:rPr>
-        <w:t>te</w:t>
-      </w:r>
-      <w:r>
-        <w:t xml:space="preserve">xtbox </w:t>
-      </w:r>
-      <w:r>
-        <w:t>để</w:t>
-      </w:r>
-      <w:r>
-        <w:rPr>
-          <w:lang w:val="vi-VN"/>
-        </w:rPr>
-        <w:t xml:space="preserve"> điền mã số sinh viên để tìm sinh </w:t>
-      </w:r>
-      <w:r>
-        <w:rPr>
-          <w:lang w:val="vi-VN"/>
-        </w:rPr>
-        <w:t>viên</w:t>
+        <w:t>1 te</w:t>
+      </w:r>
+      <w:r>
+        <w:t>xtbox để</w:t>
+      </w:r>
+      <w:r>
+        <w:rPr>
+          <w:lang w:val="vi-VN"/>
+        </w:rPr>
+        <w:t xml:space="preserve"> điền mã số sinh viên để tìm sinh viên</w:t>
       </w:r>
     </w:p>
     <w:p>
@@ -2813,6 +2814,7 @@
         <w:t xml:space="preserve"> để chứa thông tin sinh viên cần sửa (text box) và 3 button dùng để Bỏ qua, Xóa, Cập nhật</w:t>
       </w:r>
     </w:p>
+    <w:p/>
     <w:p>
       <w:pPr>
         <w:spacing w:line="259" w:lineRule="auto"/>
@@ -2832,12 +2834,557 @@
     </w:p>
     <w:p>
       <w:pPr>
-        <w:rPr>
-          <w:lang w:val="vi-VN"/>
-        </w:rPr>
-      </w:pPr>
-      <w:r>
-        <w:lastRenderedPageBreak/>
+        <w:pStyle w:val="ListParagraph"/>
+        <w:ind w:left="1440"/>
+        <w:rPr>
+          <w:lang w:val="vi-VN"/>
+        </w:rPr>
+      </w:pPr>
+    </w:p>
+    <w:p>
+      <w:pPr>
+        <w:pStyle w:val="ListParagraph"/>
+        <w:numPr>
+          <w:ilvl w:val="0"/>
+          <w:numId w:val="39"/>
+        </w:numPr>
+        <w:rPr>
+          <w:lang w:val="vi-VN"/>
+        </w:rPr>
+      </w:pPr>
+      <w:r>
+        <w:rPr>
+          <w:lang w:val="vi-VN"/>
+        </w:rPr>
+        <w:t>Mượn sách</w:t>
+      </w:r>
+    </w:p>
+    <w:p>
+      <w:pPr>
+        <w:pStyle w:val="ListParagraph"/>
+        <w:ind w:left="1440"/>
+        <w:rPr>
+          <w:lang w:val="vi-VN"/>
+        </w:rPr>
+      </w:pPr>
+      <w:r>
+        <w:rPr>
+          <w:noProof/>
+          <w:lang w:val="vi-VN"/>
+        </w:rPr>
+        <w:drawing>
+          <wp:inline distT="0" distB="0" distL="0" distR="0" wp14:anchorId="0EA90AE5" wp14:editId="39F7B741">
+            <wp:extent cx="4315614" cy="2954655"/>
+            <wp:effectExtent l="0" t="0" r="8890" b="0"/>
+            <wp:docPr id="787295397" name="Picture 1"/>
+            <wp:cNvGraphicFramePr>
+              <a:graphicFrameLocks xmlns:a="http://schemas.openxmlformats.org/drawingml/2006/main" noChangeAspect="1"/>
+            </wp:cNvGraphicFramePr>
+            <a:graphic xmlns:a="http://schemas.openxmlformats.org/drawingml/2006/main">
+              <a:graphicData uri="http://schemas.openxmlformats.org/drawingml/2006/picture">
+                <pic:pic xmlns:pic="http://schemas.openxmlformats.org/drawingml/2006/picture">
+                  <pic:nvPicPr>
+                    <pic:cNvPr id="787295397" name="Picture 787295397"/>
+                    <pic:cNvPicPr/>
+                  </pic:nvPicPr>
+                  <pic:blipFill>
+                    <a:blip r:embed="rId16">
+                      <a:extLst>
+                        <a:ext uri="{28A0092B-C50C-407E-A947-70E740481C1C}">
+                          <a14:useLocalDpi xmlns:a14="http://schemas.microsoft.com/office/drawing/2010/main" val="0"/>
+                        </a:ext>
+                      </a:extLst>
+                    </a:blip>
+                    <a:stretch>
+                      <a:fillRect/>
+                    </a:stretch>
+                  </pic:blipFill>
+                  <pic:spPr>
+                    <a:xfrm>
+                      <a:off x="0" y="0"/>
+                      <a:ext cx="4320684" cy="2958126"/>
+                    </a:xfrm>
+                    <a:prstGeom prst="rect">
+                      <a:avLst/>
+                    </a:prstGeom>
+                  </pic:spPr>
+                </pic:pic>
+              </a:graphicData>
+            </a:graphic>
+          </wp:inline>
+        </w:drawing>
+      </w:r>
+    </w:p>
+    <w:p>
+      <w:pPr>
+        <w:rPr>
+          <w:lang w:val="vi-VN"/>
+        </w:rPr>
+      </w:pPr>
+    </w:p>
+    <w:p>
+      <w:pPr>
+        <w:pStyle w:val="ListParagraph"/>
+        <w:numPr>
+          <w:ilvl w:val="0"/>
+          <w:numId w:val="36"/>
+        </w:numPr>
+        <w:rPr>
+          <w:lang w:val="vi-VN"/>
+        </w:rPr>
+      </w:pPr>
+      <w:r>
+        <w:rPr>
+          <w:lang w:val="vi-VN"/>
+        </w:rPr>
+        <w:t>Panel 1 chứa tiêu đề và biểu tượng là ảnh gif</w:t>
+      </w:r>
+    </w:p>
+    <w:p>
+      <w:pPr>
+        <w:pStyle w:val="ListParagraph"/>
+        <w:numPr>
+          <w:ilvl w:val="0"/>
+          <w:numId w:val="36"/>
+        </w:numPr>
+        <w:rPr>
+          <w:lang w:val="vi-VN"/>
+        </w:rPr>
+      </w:pPr>
+      <w:r>
+        <w:rPr>
+          <w:lang w:val="vi-VN"/>
+        </w:rPr>
+        <w:t>Panel 2 chứa:</w:t>
+      </w:r>
+    </w:p>
+    <w:p>
+      <w:pPr>
+        <w:pStyle w:val="ListParagraph"/>
+        <w:numPr>
+          <w:ilvl w:val="1"/>
+          <w:numId w:val="36"/>
+        </w:numPr>
+        <w:rPr>
+          <w:lang w:val="vi-VN"/>
+        </w:rPr>
+      </w:pPr>
+      <w:r>
+        <w:rPr>
+          <w:lang w:val="vi-VN"/>
+        </w:rPr>
+        <w:t>1 picture box chứa ảnh biểu tượng</w:t>
+      </w:r>
+    </w:p>
+    <w:p>
+      <w:pPr>
+        <w:pStyle w:val="ListParagraph"/>
+        <w:numPr>
+          <w:ilvl w:val="1"/>
+          <w:numId w:val="36"/>
+        </w:numPr>
+        <w:rPr>
+          <w:lang w:val="vi-VN"/>
+        </w:rPr>
+      </w:pPr>
+      <w:r>
+        <w:rPr>
+          <w:lang w:val="vi-VN"/>
+        </w:rPr>
+        <w:t xml:space="preserve">1 label yêu </w:t>
+      </w:r>
+      <w:r>
+        <w:rPr>
+          <w:lang w:val="vi-VN"/>
+        </w:rPr>
+        <w:t>cầu nhập Mã Số Sinh Viên</w:t>
+      </w:r>
+    </w:p>
+    <w:p>
+      <w:pPr>
+        <w:pStyle w:val="ListParagraph"/>
+        <w:numPr>
+          <w:ilvl w:val="1"/>
+          <w:numId w:val="36"/>
+        </w:numPr>
+        <w:rPr>
+          <w:lang w:val="vi-VN"/>
+        </w:rPr>
+      </w:pPr>
+      <w:r>
+        <w:rPr>
+          <w:lang w:val="vi-VN"/>
+        </w:rPr>
+        <w:t>1 textbox để nhập mã số sinh viên (id:txtMSSV)</w:t>
+      </w:r>
+    </w:p>
+    <w:p>
+      <w:pPr>
+        <w:pStyle w:val="ListParagraph"/>
+        <w:numPr>
+          <w:ilvl w:val="1"/>
+          <w:numId w:val="36"/>
+        </w:numPr>
+        <w:rPr>
+          <w:lang w:val="vi-VN"/>
+        </w:rPr>
+      </w:pPr>
+      <w:r>
+        <w:rPr>
+          <w:lang w:val="vi-VN"/>
+        </w:rPr>
+        <w:t>Các button:</w:t>
+      </w:r>
+    </w:p>
+    <w:p>
+      <w:pPr>
+        <w:pStyle w:val="ListParagraph"/>
+        <w:numPr>
+          <w:ilvl w:val="2"/>
+          <w:numId w:val="36"/>
+        </w:numPr>
+        <w:rPr>
+          <w:lang w:val="vi-VN"/>
+        </w:rPr>
+      </w:pPr>
+      <w:r>
+        <w:rPr>
+          <w:lang w:val="vi-VN"/>
+        </w:rPr>
+        <w:t>Button Lấy Thông Tin sinh viên (</w:t>
+      </w:r>
+      <w:r>
+        <w:rPr>
+          <w:lang w:val="vi-VN"/>
+        </w:rPr>
+        <w:t>id: btnEnter)</w:t>
+      </w:r>
+    </w:p>
+    <w:p>
+      <w:pPr>
+        <w:pStyle w:val="ListParagraph"/>
+        <w:numPr>
+          <w:ilvl w:val="2"/>
+          <w:numId w:val="36"/>
+        </w:numPr>
+        <w:rPr>
+          <w:lang w:val="vi-VN"/>
+        </w:rPr>
+      </w:pPr>
+      <w:r>
+        <w:rPr>
+          <w:lang w:val="vi-VN"/>
+        </w:rPr>
+        <w:t>Button Làm mới (</w:t>
+      </w:r>
+      <w:r>
+        <w:rPr>
+          <w:lang w:val="vi-VN"/>
+        </w:rPr>
+        <w:t>id: btnLamMoi)</w:t>
+      </w:r>
+    </w:p>
+    <w:p>
+      <w:pPr>
+        <w:pStyle w:val="ListParagraph"/>
+        <w:numPr>
+          <w:ilvl w:val="2"/>
+          <w:numId w:val="36"/>
+        </w:numPr>
+        <w:rPr>
+          <w:lang w:val="vi-VN"/>
+        </w:rPr>
+      </w:pPr>
+      <w:r>
+        <w:rPr>
+          <w:lang w:val="vi-VN"/>
+        </w:rPr>
+        <w:t>Button Thoát (id:btnThoat)</w:t>
+      </w:r>
+    </w:p>
+    <w:p>
+      <w:pPr>
+        <w:pStyle w:val="ListParagraph"/>
+        <w:numPr>
+          <w:ilvl w:val="0"/>
+          <w:numId w:val="36"/>
+        </w:numPr>
+        <w:rPr>
+          <w:lang w:val="vi-VN"/>
+        </w:rPr>
+      </w:pPr>
+      <w:r>
+        <w:rPr>
+          <w:lang w:val="vi-VN"/>
+        </w:rPr>
+        <w:t>Panel 3 chứa:</w:t>
+      </w:r>
+    </w:p>
+    <w:p>
+      <w:pPr>
+        <w:pStyle w:val="ListParagraph"/>
+        <w:numPr>
+          <w:ilvl w:val="1"/>
+          <w:numId w:val="36"/>
+        </w:numPr>
+        <w:rPr>
+          <w:lang w:val="vi-VN"/>
+        </w:rPr>
+      </w:pPr>
+      <w:r>
+        <w:rPr>
+          <w:lang w:val="vi-VN"/>
+        </w:rPr>
+        <w:t xml:space="preserve">Label Họ và </w:t>
+      </w:r>
+      <w:r>
+        <w:rPr>
+          <w:lang w:val="vi-VN"/>
+        </w:rPr>
+        <w:t>tên, lớp, khóa học, ngành, sách cần mượn, ngày trả sách</w:t>
+      </w:r>
+    </w:p>
+    <w:p>
+      <w:pPr>
+        <w:pStyle w:val="ListParagraph"/>
+        <w:numPr>
+          <w:ilvl w:val="1"/>
+          <w:numId w:val="36"/>
+        </w:numPr>
+        <w:rPr>
+          <w:lang w:val="vi-VN"/>
+        </w:rPr>
+      </w:pPr>
+      <w:r>
+        <w:rPr>
+          <w:lang w:val="vi-VN"/>
+        </w:rPr>
+        <w:t>Các textbox (bị disable đi, không cho người dùng nhập vào)</w:t>
+      </w:r>
+    </w:p>
+    <w:p>
+      <w:pPr>
+        <w:pStyle w:val="ListParagraph"/>
+        <w:numPr>
+          <w:ilvl w:val="2"/>
+          <w:numId w:val="36"/>
+        </w:numPr>
+        <w:rPr>
+          <w:lang w:val="vi-VN"/>
+        </w:rPr>
+      </w:pPr>
+      <w:r>
+        <w:rPr>
+          <w:lang w:val="vi-VN"/>
+        </w:rPr>
+        <w:t>Textbox họ và tên (id:txtHoTen)</w:t>
+      </w:r>
+    </w:p>
+    <w:p>
+      <w:pPr>
+        <w:pStyle w:val="ListParagraph"/>
+        <w:numPr>
+          <w:ilvl w:val="2"/>
+          <w:numId w:val="36"/>
+        </w:numPr>
+        <w:rPr>
+          <w:lang w:val="vi-VN"/>
+        </w:rPr>
+      </w:pPr>
+      <w:r>
+        <w:rPr>
+          <w:lang w:val="vi-VN"/>
+        </w:rPr>
+        <w:t xml:space="preserve">Textbox </w:t>
+      </w:r>
+      <w:r>
+        <w:rPr>
+          <w:lang w:val="vi-VN"/>
+        </w:rPr>
+        <w:t>lớp</w:t>
+      </w:r>
+      <w:r>
+        <w:rPr>
+          <w:lang w:val="vi-VN"/>
+        </w:rPr>
+        <w:t xml:space="preserve"> (id:</w:t>
+      </w:r>
+      <w:r>
+        <w:rPr>
+          <w:lang w:val="vi-VN"/>
+        </w:rPr>
+        <w:t>txtLop</w:t>
+      </w:r>
+      <w:r>
+        <w:rPr>
+          <w:lang w:val="vi-VN"/>
+        </w:rPr>
+        <w:t>)</w:t>
+      </w:r>
+    </w:p>
+    <w:p>
+      <w:pPr>
+        <w:pStyle w:val="ListParagraph"/>
+        <w:numPr>
+          <w:ilvl w:val="2"/>
+          <w:numId w:val="36"/>
+        </w:numPr>
+        <w:rPr>
+          <w:lang w:val="vi-VN"/>
+        </w:rPr>
+      </w:pPr>
+      <w:r>
+        <w:rPr>
+          <w:lang w:val="vi-VN"/>
+        </w:rPr>
+        <w:t xml:space="preserve">Textbox </w:t>
+      </w:r>
+      <w:r>
+        <w:rPr>
+          <w:lang w:val="vi-VN"/>
+        </w:rPr>
+        <w:t>khóa học</w:t>
+      </w:r>
+      <w:r>
+        <w:rPr>
+          <w:lang w:val="vi-VN"/>
+        </w:rPr>
+        <w:t xml:space="preserve"> (id:</w:t>
+      </w:r>
+      <w:r>
+        <w:rPr>
+          <w:lang w:val="vi-VN"/>
+        </w:rPr>
+        <w:t>txtKhoaHoc</w:t>
+      </w:r>
+      <w:r>
+        <w:rPr>
+          <w:lang w:val="vi-VN"/>
+        </w:rPr>
+        <w:t>)</w:t>
+      </w:r>
+    </w:p>
+    <w:p>
+      <w:pPr>
+        <w:pStyle w:val="ListParagraph"/>
+        <w:numPr>
+          <w:ilvl w:val="2"/>
+          <w:numId w:val="36"/>
+        </w:numPr>
+        <w:rPr>
+          <w:lang w:val="vi-VN"/>
+        </w:rPr>
+      </w:pPr>
+      <w:r>
+        <w:rPr>
+          <w:lang w:val="vi-VN"/>
+        </w:rPr>
+        <w:t xml:space="preserve">Textbox </w:t>
+      </w:r>
+      <w:r>
+        <w:rPr>
+          <w:lang w:val="vi-VN"/>
+        </w:rPr>
+        <w:t>ngành</w:t>
+      </w:r>
+      <w:r>
+        <w:rPr>
+          <w:lang w:val="vi-VN"/>
+        </w:rPr>
+        <w:t xml:space="preserve"> (id:</w:t>
+      </w:r>
+      <w:r>
+        <w:rPr>
+          <w:lang w:val="vi-VN"/>
+        </w:rPr>
+        <w:t>txtNganh</w:t>
+      </w:r>
+      <w:r>
+        <w:rPr>
+          <w:lang w:val="vi-VN"/>
+        </w:rPr>
+        <w:t>)</w:t>
+      </w:r>
+    </w:p>
+    <w:p>
+      <w:pPr>
+        <w:pStyle w:val="ListParagraph"/>
+        <w:numPr>
+          <w:ilvl w:val="1"/>
+          <w:numId w:val="36"/>
+        </w:numPr>
+        <w:rPr>
+          <w:lang w:val="vi-VN"/>
+        </w:rPr>
+      </w:pPr>
+      <w:r>
+        <w:rPr>
+          <w:lang w:val="vi-VN"/>
+        </w:rPr>
+        <w:t>Combo Box sách cần mượn (id:cbSachMuon)</w:t>
+      </w:r>
+    </w:p>
+    <w:p>
+      <w:pPr>
+        <w:pStyle w:val="ListParagraph"/>
+        <w:numPr>
+          <w:ilvl w:val="1"/>
+          <w:numId w:val="36"/>
+        </w:numPr>
+        <w:rPr>
+          <w:lang w:val="vi-VN"/>
+        </w:rPr>
+      </w:pPr>
+      <w:r>
+        <w:rPr>
+          <w:lang w:val="vi-VN"/>
+        </w:rPr>
+        <w:t>Date Time Picker Ngày Trả Sách (id:dtpNgayTra)</w:t>
+      </w:r>
+    </w:p>
+    <w:p>
+      <w:pPr>
+        <w:pStyle w:val="ListParagraph"/>
+        <w:numPr>
+          <w:ilvl w:val="1"/>
+          <w:numId w:val="36"/>
+        </w:numPr>
+        <w:rPr>
+          <w:lang w:val="vi-VN"/>
+        </w:rPr>
+      </w:pPr>
+      <w:r>
+        <w:rPr>
+          <w:lang w:val="vi-VN"/>
+        </w:rPr>
+        <w:t>Button Mượn Sách (id:btnMuon)</w:t>
+      </w:r>
+    </w:p>
+    <w:p>
+      <w:pPr>
+        <w:pStyle w:val="ListParagraph"/>
+        <w:numPr>
+          <w:ilvl w:val="1"/>
+          <w:numId w:val="36"/>
+        </w:numPr>
+        <w:rPr>
+          <w:lang w:val="vi-VN"/>
+        </w:rPr>
+      </w:pPr>
+      <w:r>
+        <w:rPr>
+          <w:lang w:val="vi-VN"/>
+        </w:rPr>
+        <w:t>Label lưu ý chữ đỏ dành cho người dùng</w:t>
+      </w:r>
+    </w:p>
+    <w:p>
+      <w:pPr>
+        <w:rPr>
+          <w:lang w:val="vi-VN"/>
+        </w:rPr>
+      </w:pPr>
+      <w:r>
         <w:t>CHƯƠNG</w:t>
       </w:r>
       <w:r>
@@ -2883,6 +3430,7 @@
         <w:rPr>
           <w:lang w:val="vi-VN"/>
         </w:rPr>
+        <w:lastRenderedPageBreak/>
         <w:t xml:space="preserve">Thư viện sử </w:t>
       </w:r>
       <w:r>
@@ -3152,7 +3700,7 @@
                     <pic:cNvPicPr/>
                   </pic:nvPicPr>
                   <pic:blipFill>
-                    <a:blip r:embed="rId16">
+                    <a:blip r:embed="rId17">
                       <a:extLst>
                         <a:ext uri="{28A0092B-C50C-407E-A947-70E740481C1C}">
                           <a14:useLocalDpi xmlns:a14="http://schemas.microsoft.com/office/drawing/2010/main" val="0"/>
@@ -3394,7 +3942,7 @@
                     <pic:cNvPicPr/>
                   </pic:nvPicPr>
                   <pic:blipFill>
-                    <a:blip r:embed="rId17">
+                    <a:blip r:embed="rId18">
                       <a:extLst>
                         <a:ext uri="{28A0092B-C50C-407E-A947-70E740481C1C}">
                           <a14:useLocalDpi xmlns:a14="http://schemas.microsoft.com/office/drawing/2010/main" val="0"/>
@@ -3551,7 +4099,7 @@
                     <pic:cNvPicPr/>
                   </pic:nvPicPr>
                   <pic:blipFill>
-                    <a:blip r:embed="rId18">
+                    <a:blip r:embed="rId19">
                       <a:extLst>
                         <a:ext uri="{28A0092B-C50C-407E-A947-70E740481C1C}">
                           <a14:useLocalDpi xmlns:a14="http://schemas.microsoft.com/office/drawing/2010/main" val="0"/>
@@ -3680,7 +4228,7 @@
                     <pic:cNvPicPr/>
                   </pic:nvPicPr>
                   <pic:blipFill>
-                    <a:blip r:embed="rId19">
+                    <a:blip r:embed="rId20">
                       <a:extLst>
                         <a:ext uri="{28A0092B-C50C-407E-A947-70E740481C1C}">
                           <a14:useLocalDpi xmlns:a14="http://schemas.microsoft.com/office/drawing/2010/main" val="0"/>
@@ -3886,7 +4434,7 @@
                     <pic:cNvPicPr/>
                   </pic:nvPicPr>
                   <pic:blipFill>
-                    <a:blip r:embed="rId20">
+                    <a:blip r:embed="rId21">
                       <a:extLst>
                         <a:ext uri="{28A0092B-C50C-407E-A947-70E740481C1C}">
                           <a14:useLocalDpi xmlns:a14="http://schemas.microsoft.com/office/drawing/2010/main" val="0"/>
@@ -4152,7 +4700,7 @@
                     <pic:cNvPicPr/>
                   </pic:nvPicPr>
                   <pic:blipFill>
-                    <a:blip r:embed="rId21">
+                    <a:blip r:embed="rId22">
                       <a:extLst>
                         <a:ext uri="{28A0092B-C50C-407E-A947-70E740481C1C}">
                           <a14:useLocalDpi xmlns:a14="http://schemas.microsoft.com/office/drawing/2010/main" val="0"/>
@@ -4367,7 +4915,7 @@
                     <pic:cNvPicPr/>
                   </pic:nvPicPr>
                   <pic:blipFill>
-                    <a:blip r:embed="rId22">
+                    <a:blip r:embed="rId23">
                       <a:extLst>
                         <a:ext uri="{28A0092B-C50C-407E-A947-70E740481C1C}">
                           <a14:useLocalDpi xmlns:a14="http://schemas.microsoft.com/office/drawing/2010/main" val="0"/>
@@ -4551,7 +5099,7 @@
                     <pic:cNvPicPr/>
                   </pic:nvPicPr>
                   <pic:blipFill>
-                    <a:blip r:embed="rId23">
+                    <a:blip r:embed="rId24">
                       <a:extLst>
                         <a:ext uri="{28A0092B-C50C-407E-A947-70E740481C1C}">
                           <a14:useLocalDpi xmlns:a14="http://schemas.microsoft.com/office/drawing/2010/main" val="0"/>
@@ -4656,7 +5204,7 @@
                     <pic:cNvPicPr/>
                   </pic:nvPicPr>
                   <pic:blipFill>
-                    <a:blip r:embed="rId24">
+                    <a:blip r:embed="rId25">
                       <a:extLst>
                         <a:ext uri="{28A0092B-C50C-407E-A947-70E740481C1C}">
                           <a14:useLocalDpi xmlns:a14="http://schemas.microsoft.com/office/drawing/2010/main" val="0"/>
@@ -4738,7 +5286,7 @@
           <w:lang w:val="vi-VN"/>
         </w:rPr>
         <w:drawing>
-          <wp:inline distT="0" distB="0" distL="0" distR="0" wp14:anchorId="6BDF966A" wp14:editId="47DCA154">
+          <wp:inline distT="0" distB="0" distL="0" distR="0" wp14:anchorId="6BDF966A" wp14:editId="679F18B2">
             <wp:extent cx="6233810" cy="532702"/>
             <wp:effectExtent l="0" t="0" r="0" b="1270"/>
             <wp:docPr id="777834718" name="Picture 8"/>
@@ -4753,7 +5301,7 @@
                     <pic:cNvPicPr/>
                   </pic:nvPicPr>
                   <pic:blipFill>
-                    <a:blip r:embed="rId25" cstate="print">
+                    <a:blip r:embed="rId26" cstate="print">
                       <a:extLst>
                         <a:ext uri="{28A0092B-C50C-407E-A947-70E740481C1C}">
                           <a14:useLocalDpi xmlns:a14="http://schemas.microsoft.com/office/drawing/2010/main" val="0"/>
@@ -4875,7 +5423,7 @@
                     <pic:cNvPicPr/>
                   </pic:nvPicPr>
                   <pic:blipFill>
-                    <a:blip r:embed="rId26">
+                    <a:blip r:embed="rId27">
                       <a:extLst>
                         <a:ext uri="{28A0092B-C50C-407E-A947-70E740481C1C}">
                           <a14:useLocalDpi xmlns:a14="http://schemas.microsoft.com/office/drawing/2010/main" val="0"/>
@@ -4969,7 +5517,7 @@
                     <pic:cNvPicPr/>
                   </pic:nvPicPr>
                   <pic:blipFill>
-                    <a:blip r:embed="rId27">
+                    <a:blip r:embed="rId28">
                       <a:extLst>
                         <a:ext uri="{28A0092B-C50C-407E-A947-70E740481C1C}">
                           <a14:useLocalDpi xmlns:a14="http://schemas.microsoft.com/office/drawing/2010/main" val="0"/>
@@ -5159,7 +5707,7 @@
                     <pic:cNvPicPr/>
                   </pic:nvPicPr>
                   <pic:blipFill>
-                    <a:blip r:embed="rId28">
+                    <a:blip r:embed="rId29">
                       <a:extLst>
                         <a:ext uri="{28A0092B-C50C-407E-A947-70E740481C1C}">
                           <a14:useLocalDpi xmlns:a14="http://schemas.microsoft.com/office/drawing/2010/main" val="0"/>
@@ -5346,7 +5894,7 @@
           <w:lang w:val="vi-VN"/>
         </w:rPr>
         <w:drawing>
-          <wp:inline distT="0" distB="0" distL="0" distR="0" wp14:anchorId="09126EE8" wp14:editId="32FDA62B">
+          <wp:inline distT="0" distB="0" distL="0" distR="0" wp14:anchorId="09126EE8" wp14:editId="6218AC83">
             <wp:extent cx="4826279" cy="1845310"/>
             <wp:effectExtent l="0" t="0" r="0" b="2540"/>
             <wp:docPr id="570895671" name="Picture 1"/>
@@ -5361,7 +5909,7 @@
                     <pic:cNvPicPr/>
                   </pic:nvPicPr>
                   <pic:blipFill>
-                    <a:blip r:embed="rId29" cstate="print">
+                    <a:blip r:embed="rId30" cstate="print">
                       <a:extLst>
                         <a:ext uri="{28A0092B-C50C-407E-A947-70E740481C1C}">
                           <a14:useLocalDpi xmlns:a14="http://schemas.microsoft.com/office/drawing/2010/main" val="0"/>
@@ -5516,7 +6064,7 @@
                     <pic:cNvPicPr/>
                   </pic:nvPicPr>
                   <pic:blipFill>
-                    <a:blip r:embed="rId30">
+                    <a:blip r:embed="rId31">
                       <a:extLst>
                         <a:ext uri="{28A0092B-C50C-407E-A947-70E740481C1C}">
                           <a14:useLocalDpi xmlns:a14="http://schemas.microsoft.com/office/drawing/2010/main" val="0"/>
@@ -5625,7 +6173,7 @@
                     <pic:cNvPicPr/>
                   </pic:nvPicPr>
                   <pic:blipFill>
-                    <a:blip r:embed="rId31">
+                    <a:blip r:embed="rId32">
                       <a:extLst>
                         <a:ext uri="{28A0092B-C50C-407E-A947-70E740481C1C}">
                           <a14:useLocalDpi xmlns:a14="http://schemas.microsoft.com/office/drawing/2010/main" val="0"/>
@@ -5721,7 +6269,7 @@
           <w:lang w:val="vi-VN"/>
         </w:rPr>
         <w:drawing>
-          <wp:inline distT="0" distB="0" distL="0" distR="0" wp14:anchorId="0CD7ABA4" wp14:editId="00BB782A">
+          <wp:inline distT="0" distB="0" distL="0" distR="0" wp14:anchorId="0CD7ABA4" wp14:editId="15F48ED8">
             <wp:extent cx="5043170" cy="1550085"/>
             <wp:effectExtent l="0" t="0" r="5080" b="0"/>
             <wp:docPr id="461191550" name="Picture 5"/>
@@ -5736,7 +6284,7 @@
                     <pic:cNvPicPr/>
                   </pic:nvPicPr>
                   <pic:blipFill>
-                    <a:blip r:embed="rId32" cstate="print">
+                    <a:blip r:embed="rId33" cstate="print">
                       <a:extLst>
                         <a:ext uri="{28A0092B-C50C-407E-A947-70E740481C1C}">
                           <a14:useLocalDpi xmlns:a14="http://schemas.microsoft.com/office/drawing/2010/main" val="0"/>
@@ -5910,7 +6458,7 @@
           <w:lang w:val="vi-VN"/>
         </w:rPr>
         <w:drawing>
-          <wp:inline distT="0" distB="0" distL="0" distR="0" wp14:anchorId="4C51A4A6" wp14:editId="0F77C489">
+          <wp:inline distT="0" distB="0" distL="0" distR="0" wp14:anchorId="4C51A4A6" wp14:editId="15DB37B3">
             <wp:extent cx="4954270" cy="1297414"/>
             <wp:effectExtent l="0" t="0" r="0" b="0"/>
             <wp:docPr id="1240221218" name="Picture 6"/>
@@ -5925,7 +6473,7 @@
                     <pic:cNvPicPr/>
                   </pic:nvPicPr>
                   <pic:blipFill>
-                    <a:blip r:embed="rId33" cstate="print">
+                    <a:blip r:embed="rId34" cstate="print">
                       <a:extLst>
                         <a:ext uri="{28A0092B-C50C-407E-A947-70E740481C1C}">
                           <a14:useLocalDpi xmlns:a14="http://schemas.microsoft.com/office/drawing/2010/main" val="0"/>
@@ -6094,7 +6642,7 @@
                     <pic:cNvPicPr/>
                   </pic:nvPicPr>
                   <pic:blipFill>
-                    <a:blip r:embed="rId34">
+                    <a:blip r:embed="rId35">
                       <a:extLst>
                         <a:ext uri="{28A0092B-C50C-407E-A947-70E740481C1C}">
                           <a14:useLocalDpi xmlns:a14="http://schemas.microsoft.com/office/drawing/2010/main" val="0"/>
@@ -6240,7 +6788,7 @@
           <w:lang w:val="vi-VN"/>
         </w:rPr>
         <w:drawing>
-          <wp:inline distT="0" distB="0" distL="0" distR="0" wp14:anchorId="6A791E3B" wp14:editId="30D8FD3C">
+          <wp:inline distT="0" distB="0" distL="0" distR="0" wp14:anchorId="6A791E3B" wp14:editId="1905FD83">
             <wp:extent cx="4535116" cy="1798320"/>
             <wp:effectExtent l="0" t="0" r="0" b="0"/>
             <wp:docPr id="1230295449" name="Picture 9"/>
@@ -6255,7 +6803,7 @@
                     <pic:cNvPicPr/>
                   </pic:nvPicPr>
                   <pic:blipFill>
-                    <a:blip r:embed="rId35" cstate="print">
+                    <a:blip r:embed="rId36" cstate="print">
                       <a:extLst>
                         <a:ext uri="{28A0092B-C50C-407E-A947-70E740481C1C}">
                           <a14:useLocalDpi xmlns:a14="http://schemas.microsoft.com/office/drawing/2010/main" val="0"/>
@@ -6437,7 +6985,7 @@
           <w:lang w:val="vi-VN"/>
         </w:rPr>
         <w:drawing>
-          <wp:inline distT="0" distB="0" distL="0" distR="0" wp14:anchorId="12140F4E" wp14:editId="63C5A85E">
+          <wp:inline distT="0" distB="0" distL="0" distR="0" wp14:anchorId="12140F4E" wp14:editId="3973580F">
             <wp:extent cx="4822669" cy="1423670"/>
             <wp:effectExtent l="0" t="0" r="0" b="5080"/>
             <wp:docPr id="37133978" name="Picture 10"/>
@@ -6452,7 +7000,7 @@
                     <pic:cNvPicPr/>
                   </pic:nvPicPr>
                   <pic:blipFill>
-                    <a:blip r:embed="rId36" cstate="print">
+                    <a:blip r:embed="rId37" cstate="print">
                       <a:extLst>
                         <a:ext uri="{28A0092B-C50C-407E-A947-70E740481C1C}">
                           <a14:useLocalDpi xmlns:a14="http://schemas.microsoft.com/office/drawing/2010/main" val="0"/>
@@ -6956,7 +7504,7 @@
                     <pic:cNvPicPr/>
                   </pic:nvPicPr>
                   <pic:blipFill>
-                    <a:blip r:embed="rId37">
+                    <a:blip r:embed="rId38">
                       <a:extLst>
                         <a:ext uri="{28A0092B-C50C-407E-A947-70E740481C1C}">
                           <a14:useLocalDpi xmlns:a14="http://schemas.microsoft.com/office/drawing/2010/main" val="0"/>
@@ -7084,7 +7632,7 @@
                     <pic:cNvPicPr/>
                   </pic:nvPicPr>
                   <pic:blipFill>
-                    <a:blip r:embed="rId38">
+                    <a:blip r:embed="rId39">
                       <a:extLst>
                         <a:ext uri="{28A0092B-C50C-407E-A947-70E740481C1C}">
                           <a14:useLocalDpi xmlns:a14="http://schemas.microsoft.com/office/drawing/2010/main" val="0"/>
@@ -7146,7 +7694,7 @@
         </w:rPr>
         <w:lastRenderedPageBreak/>
         <w:drawing>
-          <wp:inline distT="0" distB="0" distL="0" distR="0" wp14:anchorId="773DF1F4" wp14:editId="0322A94D">
+          <wp:inline distT="0" distB="0" distL="0" distR="0" wp14:anchorId="773DF1F4" wp14:editId="5FE042E6">
             <wp:extent cx="5060950" cy="1903127"/>
             <wp:effectExtent l="0" t="0" r="6350" b="1905"/>
             <wp:docPr id="2113247824" name="Picture 3"/>
@@ -7161,7 +7709,7 @@
                     <pic:cNvPicPr/>
                   </pic:nvPicPr>
                   <pic:blipFill>
-                    <a:blip r:embed="rId39" cstate="print">
+                    <a:blip r:embed="rId40" cstate="print">
                       <a:extLst>
                         <a:ext uri="{28A0092B-C50C-407E-A947-70E740481C1C}">
                           <a14:useLocalDpi xmlns:a14="http://schemas.microsoft.com/office/drawing/2010/main" val="0"/>
@@ -7373,7 +7921,7 @@
           <w:lang w:val="vi-VN"/>
         </w:rPr>
         <w:drawing>
-          <wp:inline distT="0" distB="0" distL="0" distR="0" wp14:anchorId="2AD2F577" wp14:editId="08997B7A">
+          <wp:inline distT="0" distB="0" distL="0" distR="0" wp14:anchorId="2AD2F577" wp14:editId="42C021DF">
             <wp:extent cx="5640070" cy="427355"/>
             <wp:effectExtent l="0" t="0" r="0" b="0"/>
             <wp:docPr id="1851221827" name="Picture 4"/>
@@ -7388,7 +7936,7 @@
                     <pic:cNvPicPr/>
                   </pic:nvPicPr>
                   <pic:blipFill>
-                    <a:blip r:embed="rId40" cstate="print">
+                    <a:blip r:embed="rId41" cstate="print">
                       <a:extLst>
                         <a:ext uri="{28A0092B-C50C-407E-A947-70E740481C1C}">
                           <a14:useLocalDpi xmlns:a14="http://schemas.microsoft.com/office/drawing/2010/main" val="0"/>
@@ -7507,7 +8055,7 @@
           <w:lang w:val="vi-VN"/>
         </w:rPr>
         <w:drawing>
-          <wp:inline distT="0" distB="0" distL="0" distR="0" wp14:anchorId="53F4C578" wp14:editId="231CD960">
+          <wp:inline distT="0" distB="0" distL="0" distR="0" wp14:anchorId="28744A1E" wp14:editId="104C1E7E">
             <wp:extent cx="5640070" cy="1880235"/>
             <wp:effectExtent l="0" t="0" r="0" b="5715"/>
             <wp:docPr id="832988210" name="Picture 1"/>
@@ -7522,7 +8070,7 @@
                     <pic:cNvPicPr/>
                   </pic:nvPicPr>
                   <pic:blipFill>
-                    <a:blip r:embed="rId41">
+                    <a:blip r:embed="rId42">
                       <a:extLst>
                         <a:ext uri="{28A0092B-C50C-407E-A947-70E740481C1C}">
                           <a14:useLocalDpi xmlns:a14="http://schemas.microsoft.com/office/drawing/2010/main" val="0"/>
@@ -7596,7 +8144,7 @@
         </w:rPr>
         <w:lastRenderedPageBreak/>
         <w:drawing>
-          <wp:inline distT="0" distB="0" distL="0" distR="0" wp14:anchorId="5A3DF223" wp14:editId="7F670C9C">
+          <wp:inline distT="0" distB="0" distL="0" distR="0" wp14:anchorId="533A8716" wp14:editId="075D437E">
             <wp:extent cx="5640070" cy="641350"/>
             <wp:effectExtent l="0" t="0" r="0" b="6350"/>
             <wp:docPr id="1369624407" name="Picture 2"/>
@@ -7611,7 +8159,7 @@
                     <pic:cNvPicPr/>
                   </pic:nvPicPr>
                   <pic:blipFill>
-                    <a:blip r:embed="rId42">
+                    <a:blip r:embed="rId43">
                       <a:extLst>
                         <a:ext uri="{28A0092B-C50C-407E-A947-70E740481C1C}">
                           <a14:useLocalDpi xmlns:a14="http://schemas.microsoft.com/office/drawing/2010/main" val="0"/>
@@ -7785,7 +8333,7 @@
           <w:lang w:val="vi-VN"/>
         </w:rPr>
         <w:drawing>
-          <wp:inline distT="0" distB="0" distL="0" distR="0" wp14:anchorId="2496344B" wp14:editId="27985C9B">
+          <wp:inline distT="0" distB="0" distL="0" distR="0" wp14:anchorId="1FF2ECDA" wp14:editId="457523E3">
             <wp:extent cx="3327571" cy="1054154"/>
             <wp:effectExtent l="0" t="0" r="6350" b="0"/>
             <wp:docPr id="951942208" name="Picture 3"/>
@@ -7800,7 +8348,7 @@
                     <pic:cNvPicPr/>
                   </pic:nvPicPr>
                   <pic:blipFill>
-                    <a:blip r:embed="rId43">
+                    <a:blip r:embed="rId44">
                       <a:extLst>
                         <a:ext uri="{28A0092B-C50C-407E-A947-70E740481C1C}">
                           <a14:useLocalDpi xmlns:a14="http://schemas.microsoft.com/office/drawing/2010/main" val="0"/>
@@ -7843,13 +8391,7 @@
         <w:rPr>
           <w:lang w:val="vi-VN"/>
         </w:rPr>
-        <w:t xml:space="preserve">Lệnh SQL cần thực thi: Chọn tất cả từ bảng </w:t>
-      </w:r>
-      <w:r>
-        <w:rPr>
-          <w:lang w:val="vi-VN"/>
-        </w:rPr>
-        <w:t>SV</w:t>
+        <w:t>Lệnh SQL cần thực thi: Chọn tất cả từ bảng SV</w:t>
       </w:r>
     </w:p>
     <w:p>
@@ -7975,7 +8517,7 @@
           <w:lang w:val="vi-VN"/>
         </w:rPr>
         <w:drawing>
-          <wp:inline distT="0" distB="0" distL="0" distR="0" wp14:anchorId="0B649A2B" wp14:editId="427A857F">
+          <wp:inline distT="0" distB="0" distL="0" distR="0" wp14:anchorId="39EE9A40" wp14:editId="11A05A7A">
             <wp:extent cx="5062220" cy="2176606"/>
             <wp:effectExtent l="0" t="0" r="5080" b="0"/>
             <wp:docPr id="62975729" name="Picture 6"/>
@@ -7990,7 +8532,7 @@
                     <pic:cNvPicPr/>
                   </pic:nvPicPr>
                   <pic:blipFill>
-                    <a:blip r:embed="rId44" cstate="print">
+                    <a:blip r:embed="rId45" cstate="print">
                       <a:extLst>
                         <a:ext uri="{28A0092B-C50C-407E-A947-70E740481C1C}">
                           <a14:useLocalDpi xmlns:a14="http://schemas.microsoft.com/office/drawing/2010/main" val="0"/>
@@ -8081,25 +8623,7 @@
         <w:rPr>
           <w:lang w:val="vi-VN"/>
         </w:rPr>
-        <w:t xml:space="preserve">Cmd.CommandText là một câu lệnh sql có ý nghĩa là: Chọn tất cả từ bảng </w:t>
-      </w:r>
-      <w:r>
-        <w:rPr>
-          <w:lang w:val="vi-VN"/>
-        </w:rPr>
-        <w:t xml:space="preserve">SV </w:t>
-      </w:r>
-      <w:r>
-        <w:rPr>
-          <w:lang w:val="vi-VN"/>
-        </w:rPr>
-        <w:t>v</w:t>
-      </w:r>
-      <w:r>
-        <w:rPr>
-          <w:lang w:val="vi-VN"/>
-        </w:rPr>
-        <w:t>ới điều kiện là bid</w:t>
+        <w:t>Cmd.CommandText là một câu lệnh sql có ý nghĩa là: Chọn tất cả từ bảng SV với điều kiện là bid</w:t>
       </w:r>
     </w:p>
     <w:p>
@@ -8137,7 +8661,7 @@
           <w:lang w:val="vi-VN"/>
         </w:rPr>
         <w:drawing>
-          <wp:inline distT="0" distB="0" distL="0" distR="0" wp14:anchorId="137D907E" wp14:editId="6E1BFE16">
+          <wp:inline distT="0" distB="0" distL="0" distR="0" wp14:anchorId="4FBBA9E6" wp14:editId="6D71C381">
             <wp:extent cx="4318222" cy="1619333"/>
             <wp:effectExtent l="0" t="0" r="6350" b="0"/>
             <wp:docPr id="848852150" name="Picture 7"/>
@@ -8152,7 +8676,7 @@
                     <pic:cNvPicPr/>
                   </pic:nvPicPr>
                   <pic:blipFill>
-                    <a:blip r:embed="rId45">
+                    <a:blip r:embed="rId46">
                       <a:extLst>
                         <a:ext uri="{28A0092B-C50C-407E-A947-70E740481C1C}">
                           <a14:useLocalDpi xmlns:a14="http://schemas.microsoft.com/office/drawing/2010/main" val="0"/>
@@ -8245,7 +8769,7 @@
           <w:lang w:val="vi-VN"/>
         </w:rPr>
         <w:drawing>
-          <wp:inline distT="0" distB="0" distL="0" distR="0" wp14:anchorId="2B2FC2A5" wp14:editId="3655F905">
+          <wp:inline distT="0" distB="0" distL="0" distR="0" wp14:anchorId="40661BBB" wp14:editId="2842B61E">
             <wp:extent cx="4413477" cy="736638"/>
             <wp:effectExtent l="0" t="0" r="6350" b="6350"/>
             <wp:docPr id="815941696" name="Picture 8"/>
@@ -8260,7 +8784,7 @@
                     <pic:cNvPicPr/>
                   </pic:nvPicPr>
                   <pic:blipFill>
-                    <a:blip r:embed="rId46">
+                    <a:blip r:embed="rId47">
                       <a:extLst>
                         <a:ext uri="{28A0092B-C50C-407E-A947-70E740481C1C}">
                           <a14:useLocalDpi xmlns:a14="http://schemas.microsoft.com/office/drawing/2010/main" val="0"/>
@@ -8332,13 +8856,7 @@
         <w:rPr>
           <w:lang w:val="vi-VN"/>
         </w:rPr>
-        <w:t xml:space="preserve">Sự kiện điền vào textbox Tìm </w:t>
-      </w:r>
-      <w:r>
-        <w:rPr>
-          <w:lang w:val="vi-VN"/>
-        </w:rPr>
-        <w:t>Sinh Viên</w:t>
+        <w:t>Sự kiện điền vào textbox Tìm Sinh Viên</w:t>
       </w:r>
     </w:p>
     <w:p>
@@ -8356,7 +8874,7 @@
           <w:lang w:val="vi-VN"/>
         </w:rPr>
         <w:drawing>
-          <wp:inline distT="0" distB="0" distL="0" distR="0" wp14:anchorId="55434CB4" wp14:editId="0C5A7531">
+          <wp:inline distT="0" distB="0" distL="0" distR="0" wp14:anchorId="225166EE" wp14:editId="27E67D9F">
             <wp:extent cx="5068570" cy="1961346"/>
             <wp:effectExtent l="0" t="0" r="0" b="1270"/>
             <wp:docPr id="280503127" name="Picture 9"/>
@@ -8371,7 +8889,7 @@
                     <pic:cNvPicPr/>
                   </pic:nvPicPr>
                   <pic:blipFill>
-                    <a:blip r:embed="rId47" cstate="print">
+                    <a:blip r:embed="rId48" cstate="print">
                       <a:extLst>
                         <a:ext uri="{28A0092B-C50C-407E-A947-70E740481C1C}">
                           <a14:useLocalDpi xmlns:a14="http://schemas.microsoft.com/office/drawing/2010/main" val="0"/>
@@ -8468,31 +8986,7 @@
         <w:rPr>
           <w:lang w:val="vi-VN"/>
         </w:rPr>
-        <w:t xml:space="preserve">cmd.CommandText là lệnh sql: Chọn tất cả từ bảng </w:t>
-      </w:r>
-      <w:r>
-        <w:rPr>
-          <w:lang w:val="vi-VN"/>
-        </w:rPr>
-        <w:t>SV</w:t>
-      </w:r>
-      <w:r>
-        <w:rPr>
-          <w:lang w:val="vi-VN"/>
-        </w:rPr>
-        <w:t xml:space="preserve"> mới giống như lấy text của </w:t>
-      </w:r>
-      <w:r>
-        <w:rPr>
-          <w:lang w:val="vi-VN"/>
-        </w:rPr>
-        <w:t>txtTimSV</w:t>
-      </w:r>
-      <w:r>
-        <w:rPr>
-          <w:lang w:val="vi-VN"/>
-        </w:rPr>
-        <w:t xml:space="preserve"> </w:t>
+        <w:t xml:space="preserve">cmd.CommandText là lệnh sql: Chọn tất cả từ bảng SV mới giống như lấy text của txtTimSV </w:t>
       </w:r>
     </w:p>
     <w:p>
@@ -8570,7 +9064,7 @@
           <w:lang w:val="vi-VN"/>
         </w:rPr>
         <w:drawing>
-          <wp:inline distT="0" distB="0" distL="0" distR="0" wp14:anchorId="1D430BA2" wp14:editId="4C40FE70">
+          <wp:inline distT="0" distB="0" distL="0" distR="0" wp14:anchorId="506E0956" wp14:editId="28691A82">
             <wp:extent cx="5640070" cy="640715"/>
             <wp:effectExtent l="0" t="0" r="0" b="6985"/>
             <wp:docPr id="1052410746" name="Picture 10"/>
@@ -8585,7 +9079,7 @@
                     <pic:cNvPicPr/>
                   </pic:nvPicPr>
                   <pic:blipFill>
-                    <a:blip r:embed="rId48">
+                    <a:blip r:embed="rId49">
                       <a:extLst>
                         <a:ext uri="{28A0092B-C50C-407E-A947-70E740481C1C}">
                           <a14:useLocalDpi xmlns:a14="http://schemas.microsoft.com/office/drawing/2010/main" val="0"/>
@@ -8628,51 +9122,8 @@
         <w:rPr>
           <w:lang w:val="vi-VN"/>
         </w:rPr>
-        <w:t xml:space="preserve">Thay ảnh gif </w:t>
-      </w:r>
-      <w:r>
-        <w:rPr>
-          <w:lang w:val="vi-VN"/>
-        </w:rPr>
-        <w:t xml:space="preserve">đang </w:t>
-      </w:r>
-      <w:r>
-        <w:rPr>
-          <w:lang w:val="vi-VN"/>
-        </w:rPr>
-        <w:t xml:space="preserve">tìm </w:t>
-      </w:r>
-      <w:r>
-        <w:rPr>
-          <w:lang w:val="vi-VN"/>
-        </w:rPr>
-        <w:t>kiếm</w:t>
-      </w:r>
-      <w:r>
-        <w:rPr>
-          <w:lang w:val="vi-VN"/>
-        </w:rPr>
-        <w:t xml:space="preserve"> bằng một ảnh gif </w:t>
-      </w:r>
-      <w:r>
-        <w:rPr>
-          <w:lang w:val="vi-VN"/>
-        </w:rPr>
-        <w:t>tìm sinh viên</w:t>
-      </w:r>
-    </w:p>
-    <w:p>
-      <w:pPr>
-        <w:pStyle w:val="ListParagraph"/>
-        <w:numPr>
-          <w:ilvl w:val="0"/>
-          <w:numId w:val="36"/>
-        </w:numPr>
-        <w:spacing w:after="0"/>
-        <w:rPr>
-          <w:lang w:val="vi-VN"/>
-        </w:rPr>
-      </w:pPr>
+        <w:t>Thay ảnh gif đang tìm kiếm bằng một ảnh gif tìm sinh viên</w:t>
+      </w:r>
     </w:p>
     <w:p>
       <w:pPr>
@@ -8690,6 +9141,7 @@
         <w:rPr>
           <w:lang w:val="vi-VN"/>
         </w:rPr>
+        <w:lastRenderedPageBreak/>
         <w:t>Sự kiện nhấn nút làm mới</w:t>
       </w:r>
     </w:p>
@@ -8708,7 +9160,7 @@
           <w:lang w:val="vi-VN"/>
         </w:rPr>
         <w:drawing>
-          <wp:inline distT="0" distB="0" distL="0" distR="0" wp14:anchorId="4049333B" wp14:editId="6A3F0CB6">
+          <wp:inline distT="0" distB="0" distL="0" distR="0" wp14:anchorId="632AC724" wp14:editId="7B2688B7">
             <wp:extent cx="4254719" cy="736638"/>
             <wp:effectExtent l="0" t="0" r="0" b="6350"/>
             <wp:docPr id="1821102385" name="Picture 11"/>
@@ -8723,7 +9175,7 @@
                     <pic:cNvPicPr/>
                   </pic:nvPicPr>
                   <pic:blipFill>
-                    <a:blip r:embed="rId49">
+                    <a:blip r:embed="rId50">
                       <a:extLst>
                         <a:ext uri="{28A0092B-C50C-407E-A947-70E740481C1C}">
                           <a14:useLocalDpi xmlns:a14="http://schemas.microsoft.com/office/drawing/2010/main" val="0"/>
@@ -8766,19 +9218,7 @@
         <w:rPr>
           <w:lang w:val="vi-VN"/>
         </w:rPr>
-        <w:t xml:space="preserve">Gọi lại hàm </w:t>
-      </w:r>
-      <w:r>
-        <w:rPr>
-          <w:lang w:val="vi-VN"/>
-        </w:rPr>
-        <w:t>xemThongTinSV</w:t>
-      </w:r>
-      <w:r>
-        <w:rPr>
-          <w:lang w:val="vi-VN"/>
-        </w:rPr>
-        <w:t>_Load với 2 tham số truyền vào là this (form này) và null (sự kiện:không có)</w:t>
+        <w:t>Gọi lại hàm xemThongTinSV_Load với 2 tham số truyền vào là this (form này) và null (sự kiện:không có)</w:t>
       </w:r>
     </w:p>
     <w:p>
@@ -8825,7 +9265,7 @@
           <w:lang w:val="vi-VN"/>
         </w:rPr>
         <w:drawing>
-          <wp:inline distT="0" distB="0" distL="0" distR="0" wp14:anchorId="6D14060B" wp14:editId="09079333">
+          <wp:inline distT="0" distB="0" distL="0" distR="0" wp14:anchorId="1057D01E" wp14:editId="13D7B74A">
             <wp:extent cx="5640070" cy="2360295"/>
             <wp:effectExtent l="0" t="0" r="0" b="1905"/>
             <wp:docPr id="675384716" name="Picture 13"/>
@@ -8840,7 +9280,7 @@
                     <pic:cNvPicPr/>
                   </pic:nvPicPr>
                   <pic:blipFill>
-                    <a:blip r:embed="rId50" cstate="print">
+                    <a:blip r:embed="rId51" cstate="print">
                       <a:extLst>
                         <a:ext uri="{28A0092B-C50C-407E-A947-70E740481C1C}">
                           <a14:useLocalDpi xmlns:a14="http://schemas.microsoft.com/office/drawing/2010/main" val="0"/>
@@ -8975,19 +9415,7 @@
         <w:rPr>
           <w:lang w:val="vi-VN"/>
         </w:rPr>
-        <w:t xml:space="preserve">Sau đó gọi lại hàm </w:t>
-      </w:r>
-      <w:r>
-        <w:rPr>
-          <w:lang w:val="vi-VN"/>
-        </w:rPr>
-        <w:t>xemThongTinSV</w:t>
-      </w:r>
-      <w:r>
-        <w:rPr>
-          <w:lang w:val="vi-VN"/>
-        </w:rPr>
-        <w:t>_Load() để load lại dữ liệu mới</w:t>
+        <w:t>Sau đó gọi lại hàm xemThongTinSV_Load() để load lại dữ liệu mới</w:t>
       </w:r>
     </w:p>
     <w:p>
@@ -9034,7 +9462,7 @@
           <w:lang w:val="vi-VN"/>
         </w:rPr>
         <w:drawing>
-          <wp:inline distT="0" distB="0" distL="0" distR="0" wp14:anchorId="6C696B4B" wp14:editId="30BAB958">
+          <wp:inline distT="0" distB="0" distL="0" distR="0" wp14:anchorId="559F41B0" wp14:editId="59A7D26E">
             <wp:extent cx="5144770" cy="2218472"/>
             <wp:effectExtent l="0" t="0" r="0" b="0"/>
             <wp:docPr id="1488275134" name="Picture 12"/>
@@ -9049,7 +9477,7 @@
                     <pic:cNvPicPr/>
                   </pic:nvPicPr>
                   <pic:blipFill>
-                    <a:blip r:embed="rId51">
+                    <a:blip r:embed="rId52">
                       <a:extLst>
                         <a:ext uri="{28A0092B-C50C-407E-A947-70E740481C1C}">
                           <a14:useLocalDpi xmlns:a14="http://schemas.microsoft.com/office/drawing/2010/main" val="0"/>
@@ -9089,26 +9517,26 @@
         <w:rPr>
           <w:lang w:val="vi-VN"/>
         </w:rPr>
+        <w:t>Khi hiện hộp thoại thông báo và nhấn OK thì các câu lệnh sau đây được thực thi:</w:t>
+      </w:r>
+    </w:p>
+    <w:p>
+      <w:pPr>
+        <w:pStyle w:val="ListParagraph"/>
+        <w:numPr>
+          <w:ilvl w:val="0"/>
+          <w:numId w:val="36"/>
+        </w:numPr>
+        <w:spacing w:after="0"/>
+        <w:rPr>
+          <w:lang w:val="vi-VN"/>
+        </w:rPr>
+      </w:pPr>
+      <w:r>
+        <w:rPr>
+          <w:lang w:val="vi-VN"/>
+        </w:rPr>
         <w:lastRenderedPageBreak/>
-        <w:t>Khi hiện hộp thoại thông báo và nhấn OK thì các câu lệnh sau đây được thực thi:</w:t>
-      </w:r>
-    </w:p>
-    <w:p>
-      <w:pPr>
-        <w:pStyle w:val="ListParagraph"/>
-        <w:numPr>
-          <w:ilvl w:val="0"/>
-          <w:numId w:val="36"/>
-        </w:numPr>
-        <w:spacing w:after="0"/>
-        <w:rPr>
-          <w:lang w:val="vi-VN"/>
-        </w:rPr>
-      </w:pPr>
-      <w:r>
-        <w:rPr>
-          <w:lang w:val="vi-VN"/>
-        </w:rPr>
         <w:t>Tạo chuỗi kết nối</w:t>
       </w:r>
     </w:p>
@@ -9128,7 +9556,1200 @@
         <w:rPr>
           <w:lang w:val="vi-VN"/>
         </w:rPr>
-        <w:t xml:space="preserve">Cmd.Commandtext là chuỗi SQL: Xóa trong bảng </w:t>
+        <w:t>Cmd.Commandtext là chuỗi SQL: Xóa trong bảng SV điều kiện là MSSV=rowid</w:t>
+      </w:r>
+    </w:p>
+    <w:p>
+      <w:pPr>
+        <w:pStyle w:val="ListParagraph"/>
+        <w:numPr>
+          <w:ilvl w:val="0"/>
+          <w:numId w:val="36"/>
+        </w:numPr>
+        <w:spacing w:after="0"/>
+        <w:rPr>
+          <w:lang w:val="vi-VN"/>
+        </w:rPr>
+      </w:pPr>
+      <w:r>
+        <w:rPr>
+          <w:lang w:val="vi-VN"/>
+        </w:rPr>
+        <w:t>Thực thi câu lệnh và đổ dữ liệu mới vào dataset</w:t>
+      </w:r>
+    </w:p>
+    <w:p>
+      <w:pPr>
+        <w:pStyle w:val="ListParagraph"/>
+        <w:spacing w:after="0"/>
+        <w:ind w:left="851"/>
+        <w:rPr>
+          <w:lang w:val="vi-VN"/>
+        </w:rPr>
+      </w:pPr>
+    </w:p>
+    <w:p>
+      <w:pPr>
+        <w:spacing w:after="0"/>
+        <w:rPr>
+          <w:lang w:val="vi-VN"/>
+        </w:rPr>
+      </w:pPr>
+    </w:p>
+    <w:p>
+      <w:pPr>
+        <w:pStyle w:val="ListParagraph"/>
+        <w:numPr>
+          <w:ilvl w:val="3"/>
+          <w:numId w:val="39"/>
+        </w:numPr>
+        <w:spacing w:after="0"/>
+        <w:ind w:left="851"/>
+        <w:rPr>
+          <w:lang w:val="vi-VN"/>
+        </w:rPr>
+      </w:pPr>
+      <w:r>
+        <w:rPr>
+          <w:lang w:val="vi-VN"/>
+        </w:rPr>
+        <w:t>Mượn sách</w:t>
+      </w:r>
+    </w:p>
+    <w:p>
+      <w:pPr>
+        <w:pStyle w:val="ListParagraph"/>
+        <w:numPr>
+          <w:ilvl w:val="4"/>
+          <w:numId w:val="39"/>
+        </w:numPr>
+        <w:spacing w:after="0"/>
+        <w:ind w:left="1843"/>
+        <w:rPr>
+          <w:lang w:val="vi-VN"/>
+        </w:rPr>
+      </w:pPr>
+      <w:r>
+        <w:rPr>
+          <w:lang w:val="vi-VN"/>
+        </w:rPr>
+        <w:t>Khi form mượn sách được bật lên</w:t>
+      </w:r>
+    </w:p>
+    <w:p>
+      <w:pPr>
+        <w:spacing w:after="0"/>
+        <w:rPr>
+          <w:lang w:val="vi-VN"/>
+        </w:rPr>
+      </w:pPr>
+      <w:r>
+        <w:rPr>
+          <w:noProof/>
+          <w:lang w:val="vi-VN"/>
+        </w:rPr>
+        <w:drawing>
+          <wp:inline distT="0" distB="0" distL="0" distR="0" wp14:anchorId="5FABEA58" wp14:editId="17A92ECC">
+            <wp:extent cx="5640070" cy="758190"/>
+            <wp:effectExtent l="0" t="0" r="0" b="3810"/>
+            <wp:docPr id="1808355752" name="Picture 3"/>
+            <wp:cNvGraphicFramePr>
+              <a:graphicFrameLocks xmlns:a="http://schemas.openxmlformats.org/drawingml/2006/main" noChangeAspect="1"/>
+            </wp:cNvGraphicFramePr>
+            <a:graphic xmlns:a="http://schemas.openxmlformats.org/drawingml/2006/main">
+              <a:graphicData uri="http://schemas.openxmlformats.org/drawingml/2006/picture">
+                <pic:pic xmlns:pic="http://schemas.openxmlformats.org/drawingml/2006/picture">
+                  <pic:nvPicPr>
+                    <pic:cNvPr id="1808355752" name="Picture 1808355752"/>
+                    <pic:cNvPicPr/>
+                  </pic:nvPicPr>
+                  <pic:blipFill>
+                    <a:blip r:embed="rId53">
+                      <a:extLst>
+                        <a:ext uri="{28A0092B-C50C-407E-A947-70E740481C1C}">
+                          <a14:useLocalDpi xmlns:a14="http://schemas.microsoft.com/office/drawing/2010/main" val="0"/>
+                        </a:ext>
+                      </a:extLst>
+                    </a:blip>
+                    <a:stretch>
+                      <a:fillRect/>
+                    </a:stretch>
+                  </pic:blipFill>
+                  <pic:spPr>
+                    <a:xfrm>
+                      <a:off x="0" y="0"/>
+                      <a:ext cx="5640070" cy="758190"/>
+                    </a:xfrm>
+                    <a:prstGeom prst="rect">
+                      <a:avLst/>
+                    </a:prstGeom>
+                  </pic:spPr>
+                </pic:pic>
+              </a:graphicData>
+            </a:graphic>
+          </wp:inline>
+        </w:drawing>
+      </w:r>
+    </w:p>
+    <w:p>
+      <w:pPr>
+        <w:pStyle w:val="ListParagraph"/>
+        <w:numPr>
+          <w:ilvl w:val="0"/>
+          <w:numId w:val="36"/>
+        </w:numPr>
+        <w:spacing w:after="0"/>
+        <w:rPr>
+          <w:lang w:val="vi-VN"/>
+        </w:rPr>
+      </w:pPr>
+      <w:r>
+        <w:rPr>
+          <w:lang w:val="vi-VN"/>
+        </w:rPr>
+        <w:t>Cho một biến con là một đối tượng của SqlConnection</w:t>
+      </w:r>
+    </w:p>
+    <w:p>
+      <w:pPr>
+        <w:pStyle w:val="ListParagraph"/>
+        <w:numPr>
+          <w:ilvl w:val="0"/>
+          <w:numId w:val="36"/>
+        </w:numPr>
+        <w:spacing w:after="0"/>
+        <w:rPr>
+          <w:lang w:val="vi-VN"/>
+        </w:rPr>
+      </w:pPr>
+      <w:r>
+        <w:rPr>
+          <w:lang w:val="vi-VN"/>
+        </w:rPr>
+        <w:t>Cho chuỗi kết nối của con là:</w:t>
+      </w:r>
+    </w:p>
+    <w:p>
+      <w:pPr>
+        <w:pStyle w:val="ListParagraph"/>
+        <w:numPr>
+          <w:ilvl w:val="1"/>
+          <w:numId w:val="36"/>
+        </w:numPr>
+        <w:spacing w:after="0"/>
+        <w:rPr>
+          <w:lang w:val="vi-VN"/>
+        </w:rPr>
+      </w:pPr>
+      <w:r>
+        <w:rPr>
+          <w:lang w:val="vi-VN"/>
+        </w:rPr>
+        <w:t>Data source là tên server cơ sở dữ liệu</w:t>
+      </w:r>
+    </w:p>
+    <w:p>
+      <w:pPr>
+        <w:pStyle w:val="ListParagraph"/>
+        <w:numPr>
+          <w:ilvl w:val="1"/>
+          <w:numId w:val="36"/>
+        </w:numPr>
+        <w:spacing w:after="0"/>
+        <w:rPr>
+          <w:lang w:val="vi-VN"/>
+        </w:rPr>
+      </w:pPr>
+      <w:r>
+        <w:rPr>
+          <w:lang w:val="vi-VN"/>
+        </w:rPr>
+        <w:t>Database là tên cơ sở dữ liệu</w:t>
+      </w:r>
+    </w:p>
+    <w:p>
+      <w:pPr>
+        <w:pStyle w:val="ListParagraph"/>
+        <w:numPr>
+          <w:ilvl w:val="1"/>
+          <w:numId w:val="36"/>
+        </w:numPr>
+        <w:spacing w:after="0"/>
+        <w:rPr>
+          <w:lang w:val="vi-VN"/>
+        </w:rPr>
+      </w:pPr>
+      <w:r>
+        <w:rPr>
+          <w:lang w:val="vi-VN"/>
+        </w:rPr>
+        <w:t>Intergrated Security là phương thức bảo mật, vì phương thức bảo mật do windows cung cấp nên đặt bằng true</w:t>
+      </w:r>
+    </w:p>
+    <w:p>
+      <w:pPr>
+        <w:pStyle w:val="ListParagraph"/>
+        <w:numPr>
+          <w:ilvl w:val="0"/>
+          <w:numId w:val="36"/>
+        </w:numPr>
+        <w:spacing w:after="0"/>
+        <w:rPr>
+          <w:lang w:val="vi-VN"/>
+        </w:rPr>
+      </w:pPr>
+      <w:r>
+        <w:rPr>
+          <w:lang w:val="vi-VN"/>
+        </w:rPr>
+        <w:t>Tạo đối tượng cmd là con của SqlCommand</w:t>
+      </w:r>
+    </w:p>
+    <w:p>
+      <w:pPr>
+        <w:pStyle w:val="ListParagraph"/>
+        <w:numPr>
+          <w:ilvl w:val="0"/>
+          <w:numId w:val="36"/>
+        </w:numPr>
+        <w:spacing w:after="0"/>
+        <w:rPr>
+          <w:lang w:val="vi-VN"/>
+        </w:rPr>
+      </w:pPr>
+      <w:r>
+        <w:rPr>
+          <w:lang w:val="vi-VN"/>
+        </w:rPr>
+        <w:t>Thực thi câu lệnh kết nối cơ sở dữ liệu bằng cmd.Connection là chuỗi kết nối conn</w:t>
+      </w:r>
+    </w:p>
+    <w:p>
+      <w:pPr>
+        <w:spacing w:after="0"/>
+        <w:rPr>
+          <w:lang w:val="vi-VN"/>
+        </w:rPr>
+      </w:pPr>
+    </w:p>
+    <w:p>
+      <w:pPr>
+        <w:spacing w:after="0"/>
+        <w:rPr>
+          <w:lang w:val="vi-VN"/>
+        </w:rPr>
+      </w:pPr>
+      <w:r>
+        <w:rPr>
+          <w:noProof/>
+          <w:lang w:val="vi-VN"/>
+        </w:rPr>
+        <w:drawing>
+          <wp:inline distT="0" distB="0" distL="0" distR="0" wp14:anchorId="0E51A4EB" wp14:editId="6A45DCA9">
+            <wp:extent cx="5098222" cy="960203"/>
+            <wp:effectExtent l="0" t="0" r="7620" b="0"/>
+            <wp:docPr id="1685601001" name="Picture 4"/>
+            <wp:cNvGraphicFramePr>
+              <a:graphicFrameLocks xmlns:a="http://schemas.openxmlformats.org/drawingml/2006/main" noChangeAspect="1"/>
+            </wp:cNvGraphicFramePr>
+            <a:graphic xmlns:a="http://schemas.openxmlformats.org/drawingml/2006/main">
+              <a:graphicData uri="http://schemas.openxmlformats.org/drawingml/2006/picture">
+                <pic:pic xmlns:pic="http://schemas.openxmlformats.org/drawingml/2006/picture">
+                  <pic:nvPicPr>
+                    <pic:cNvPr id="1685601001" name="Picture 1685601001"/>
+                    <pic:cNvPicPr/>
+                  </pic:nvPicPr>
+                  <pic:blipFill>
+                    <a:blip r:embed="rId54">
+                      <a:extLst>
+                        <a:ext uri="{28A0092B-C50C-407E-A947-70E740481C1C}">
+                          <a14:useLocalDpi xmlns:a14="http://schemas.microsoft.com/office/drawing/2010/main" val="0"/>
+                        </a:ext>
+                      </a:extLst>
+                    </a:blip>
+                    <a:stretch>
+                      <a:fillRect/>
+                    </a:stretch>
+                  </pic:blipFill>
+                  <pic:spPr>
+                    <a:xfrm>
+                      <a:off x="0" y="0"/>
+                      <a:ext cx="5098222" cy="960203"/>
+                    </a:xfrm>
+                    <a:prstGeom prst="rect">
+                      <a:avLst/>
+                    </a:prstGeom>
+                  </pic:spPr>
+                </pic:pic>
+              </a:graphicData>
+            </a:graphic>
+          </wp:inline>
+        </w:drawing>
+      </w:r>
+    </w:p>
+    <w:p>
+      <w:pPr>
+        <w:spacing w:after="0"/>
+        <w:rPr>
+          <w:lang w:val="vi-VN"/>
+        </w:rPr>
+      </w:pPr>
+    </w:p>
+    <w:p>
+      <w:pPr>
+        <w:pStyle w:val="ListParagraph"/>
+        <w:numPr>
+          <w:ilvl w:val="0"/>
+          <w:numId w:val="36"/>
+        </w:numPr>
+        <w:spacing w:after="0"/>
+        <w:rPr>
+          <w:lang w:val="vi-VN"/>
+        </w:rPr>
+      </w:pPr>
+      <w:r>
+        <w:rPr>
+          <w:lang w:val="vi-VN"/>
+        </w:rPr>
+        <w:t>Mở cơ sở dữ liệu</w:t>
+      </w:r>
+    </w:p>
+    <w:p>
+      <w:pPr>
+        <w:pStyle w:val="ListParagraph"/>
+        <w:numPr>
+          <w:ilvl w:val="0"/>
+          <w:numId w:val="36"/>
+        </w:numPr>
+        <w:spacing w:after="0"/>
+        <w:rPr>
+          <w:lang w:val="vi-VN"/>
+        </w:rPr>
+      </w:pPr>
+      <w:r>
+        <w:rPr>
+          <w:lang w:val="vi-VN"/>
+        </w:rPr>
+        <w:t xml:space="preserve">Cmd là biến mới của SqlCommand trong </w:t>
+      </w:r>
+      <w:r>
+        <w:rPr>
+          <w:lang w:val="vi-VN"/>
+        </w:rPr>
+        <w:t>đó là chuỗi sql:”Chọn cột bTua từ bảng SachMoi” cùng mới con (cơ sở dữ liệu vừa mới mở)</w:t>
+      </w:r>
+    </w:p>
+    <w:p>
+      <w:pPr>
+        <w:pStyle w:val="ListParagraph"/>
+        <w:numPr>
+          <w:ilvl w:val="0"/>
+          <w:numId w:val="36"/>
+        </w:numPr>
+        <w:spacing w:after="0"/>
+        <w:rPr>
+          <w:lang w:val="vi-VN"/>
+        </w:rPr>
+      </w:pPr>
+      <w:r>
+        <w:rPr>
+          <w:lang w:val="vi-VN"/>
+        </w:rPr>
+        <w:t>Tạo biến Sdr kiểu dữ liệu là SqlDataReader (</w:t>
+      </w:r>
+      <w:r>
+        <w:rPr>
+          <w:lang w:val="vi-VN"/>
+        </w:rPr>
+        <w:t>Cung cấp cách đọc luồng hàng chỉ chuyển tiếp từ cơ sở dữ liệu SQL Server</w:t>
+      </w:r>
+      <w:r>
+        <w:rPr>
+          <w:lang w:val="vi-VN"/>
+        </w:rPr>
+        <w:t>)</w:t>
+      </w:r>
+      <w:r>
+        <w:rPr>
+          <w:lang w:val="vi-VN"/>
+        </w:rPr>
+        <w:t xml:space="preserve"> là </w:t>
+      </w:r>
+      <w:r>
+        <w:rPr>
+          <w:rFonts w:ascii="Consolas" w:hAnsi="Consolas" w:cs="Consolas"/>
+          <w:color w:val="000000"/>
+          <w:sz w:val="19"/>
+          <w:szCs w:val="19"/>
+          <w:highlight w:val="white"/>
+        </w:rPr>
+        <w:t>cmd.ExecuteReader()</w:t>
+      </w:r>
+      <w:r>
+        <w:rPr>
+          <w:lang w:val="vi-VN"/>
+        </w:rPr>
+        <w:t xml:space="preserve"> </w:t>
+      </w:r>
+      <w:r>
+        <w:rPr>
+          <w:lang w:val="vi-VN"/>
+        </w:rPr>
+        <w:t>để thực thi đọc trong cơ sở dữ liệu</w:t>
+      </w:r>
+    </w:p>
+    <w:p>
+      <w:pPr>
+        <w:pStyle w:val="ListParagraph"/>
+        <w:spacing w:after="0"/>
+        <w:ind w:left="1440"/>
+        <w:rPr>
+          <w:lang w:val="vi-VN"/>
+        </w:rPr>
+      </w:pPr>
+    </w:p>
+    <w:p>
+      <w:pPr>
+        <w:pStyle w:val="ListParagraph"/>
+        <w:spacing w:after="0"/>
+        <w:ind w:left="1440"/>
+        <w:rPr>
+          <w:lang w:val="vi-VN"/>
+        </w:rPr>
+      </w:pPr>
+      <w:r>
+        <w:rPr>
+          <w:noProof/>
+          <w:lang w:val="vi-VN"/>
+        </w:rPr>
+        <w:lastRenderedPageBreak/>
+        <w:drawing>
+          <wp:inline distT="0" distB="0" distL="0" distR="0" wp14:anchorId="028D3791" wp14:editId="5EC58A72">
+            <wp:extent cx="4328535" cy="2080440"/>
+            <wp:effectExtent l="0" t="0" r="0" b="0"/>
+            <wp:docPr id="452131549" name="Picture 5"/>
+            <wp:cNvGraphicFramePr>
+              <a:graphicFrameLocks xmlns:a="http://schemas.openxmlformats.org/drawingml/2006/main" noChangeAspect="1"/>
+            </wp:cNvGraphicFramePr>
+            <a:graphic xmlns:a="http://schemas.openxmlformats.org/drawingml/2006/main">
+              <a:graphicData uri="http://schemas.openxmlformats.org/drawingml/2006/picture">
+                <pic:pic xmlns:pic="http://schemas.openxmlformats.org/drawingml/2006/picture">
+                  <pic:nvPicPr>
+                    <pic:cNvPr id="452131549" name="Picture 452131549"/>
+                    <pic:cNvPicPr/>
+                  </pic:nvPicPr>
+                  <pic:blipFill>
+                    <a:blip r:embed="rId55">
+                      <a:extLst>
+                        <a:ext uri="{28A0092B-C50C-407E-A947-70E740481C1C}">
+                          <a14:useLocalDpi xmlns:a14="http://schemas.microsoft.com/office/drawing/2010/main" val="0"/>
+                        </a:ext>
+                      </a:extLst>
+                    </a:blip>
+                    <a:stretch>
+                      <a:fillRect/>
+                    </a:stretch>
+                  </pic:blipFill>
+                  <pic:spPr>
+                    <a:xfrm>
+                      <a:off x="0" y="0"/>
+                      <a:ext cx="4328535" cy="2080440"/>
+                    </a:xfrm>
+                    <a:prstGeom prst="rect">
+                      <a:avLst/>
+                    </a:prstGeom>
+                  </pic:spPr>
+                </pic:pic>
+              </a:graphicData>
+            </a:graphic>
+          </wp:inline>
+        </w:drawing>
+      </w:r>
+    </w:p>
+    <w:p>
+      <w:pPr>
+        <w:pStyle w:val="ListParagraph"/>
+        <w:numPr>
+          <w:ilvl w:val="0"/>
+          <w:numId w:val="36"/>
+        </w:numPr>
+        <w:spacing w:after="0"/>
+        <w:rPr>
+          <w:lang w:val="vi-VN"/>
+        </w:rPr>
+      </w:pPr>
+      <w:r>
+        <w:rPr>
+          <w:lang w:val="vi-VN"/>
+        </w:rPr>
+        <w:t xml:space="preserve">Vòng lặp while, điều kiện dừng là khi </w:t>
+      </w:r>
+      <w:r>
+        <w:rPr>
+          <w:lang w:val="vi-VN"/>
+        </w:rPr>
+        <w:t>SqlDataReader</w:t>
+      </w:r>
+      <w:r>
+        <w:rPr>
+          <w:lang w:val="vi-VN"/>
+        </w:rPr>
+        <w:t xml:space="preserve"> không thể tìm được dòng dữ liệu tiếp theo</w:t>
+      </w:r>
+    </w:p>
+    <w:p>
+      <w:pPr>
+        <w:pStyle w:val="ListParagraph"/>
+        <w:numPr>
+          <w:ilvl w:val="1"/>
+          <w:numId w:val="36"/>
+        </w:numPr>
+        <w:spacing w:after="0"/>
+        <w:rPr>
+          <w:lang w:val="vi-VN"/>
+        </w:rPr>
+      </w:pPr>
+      <w:r>
+        <w:rPr>
+          <w:lang w:val="vi-VN"/>
+        </w:rPr>
+        <w:t xml:space="preserve">Vòng lặp for i chạy từ 0 đến i &lt; </w:t>
+      </w:r>
+      <w:r>
+        <w:rPr>
+          <w:lang w:val="vi-VN"/>
+        </w:rPr>
+        <w:t>SqlDataReader</w:t>
+      </w:r>
+      <w:r>
+        <w:rPr>
+          <w:lang w:val="vi-VN"/>
+        </w:rPr>
+        <w:t xml:space="preserve"> đếm dòng, i cộng dồn 1</w:t>
+      </w:r>
+    </w:p>
+    <w:p>
+      <w:pPr>
+        <w:pStyle w:val="ListParagraph"/>
+        <w:numPr>
+          <w:ilvl w:val="2"/>
+          <w:numId w:val="36"/>
+        </w:numPr>
+        <w:spacing w:after="0"/>
+        <w:rPr>
+          <w:lang w:val="vi-VN"/>
+        </w:rPr>
+      </w:pPr>
+      <w:r>
+        <w:rPr>
+          <w:lang w:val="vi-VN"/>
+        </w:rPr>
+        <w:t>Thêm dòng dữ liệu vào mỗi dòng của cb SachMuon</w:t>
+      </w:r>
+    </w:p>
+    <w:p>
+      <w:pPr>
+        <w:pStyle w:val="ListParagraph"/>
+        <w:numPr>
+          <w:ilvl w:val="0"/>
+          <w:numId w:val="36"/>
+        </w:numPr>
+        <w:spacing w:after="0"/>
+        <w:rPr>
+          <w:lang w:val="vi-VN"/>
+        </w:rPr>
+      </w:pPr>
+      <w:r>
+        <w:rPr>
+          <w:lang w:val="vi-VN"/>
+        </w:rPr>
+        <w:t>Đóng Sdr</w:t>
+      </w:r>
+    </w:p>
+    <w:p>
+      <w:pPr>
+        <w:pStyle w:val="ListParagraph"/>
+        <w:numPr>
+          <w:ilvl w:val="0"/>
+          <w:numId w:val="36"/>
+        </w:numPr>
+        <w:spacing w:after="0"/>
+        <w:rPr>
+          <w:lang w:val="vi-VN"/>
+        </w:rPr>
+      </w:pPr>
+      <w:r>
+        <w:rPr>
+          <w:lang w:val="vi-VN"/>
+        </w:rPr>
+        <w:t>Đóng con</w:t>
+      </w:r>
+    </w:p>
+    <w:p>
+      <w:pPr>
+        <w:spacing w:after="0"/>
+        <w:rPr>
+          <w:lang w:val="vi-VN"/>
+        </w:rPr>
+      </w:pPr>
+    </w:p>
+    <w:p>
+      <w:pPr>
+        <w:pStyle w:val="ListParagraph"/>
+        <w:numPr>
+          <w:ilvl w:val="4"/>
+          <w:numId w:val="39"/>
+        </w:numPr>
+        <w:spacing w:after="0"/>
+        <w:ind w:left="1843"/>
+        <w:rPr>
+          <w:lang w:val="vi-VN"/>
+        </w:rPr>
+      </w:pPr>
+      <w:r>
+        <w:t>Sự</w:t>
+      </w:r>
+      <w:r>
+        <w:rPr>
+          <w:lang w:val="vi-VN"/>
+        </w:rPr>
+        <w:t xml:space="preserve"> kiện nhấn nút “Lấy Thông Tin</w:t>
+      </w:r>
+    </w:p>
+    <w:p>
+      <w:pPr>
+        <w:spacing w:after="0"/>
+        <w:ind w:left="720" w:firstLine="720"/>
+        <w:rPr>
+          <w:lang w:val="vi-VN"/>
+        </w:rPr>
+      </w:pPr>
+      <w:r>
+        <w:t>Nếu</w:t>
+      </w:r>
+      <w:r>
+        <w:rPr>
+          <w:lang w:val="vi-VN"/>
+        </w:rPr>
+        <w:t xml:space="preserve"> txtMSSV không rỗng</w:t>
+      </w:r>
+    </w:p>
+    <w:p>
+      <w:pPr>
+        <w:spacing w:after="0"/>
+        <w:rPr>
+          <w:lang w:val="vi-VN"/>
+        </w:rPr>
+      </w:pPr>
+      <w:r>
+        <w:rPr>
+          <w:noProof/>
+          <w:lang w:val="vi-VN"/>
+        </w:rPr>
+        <w:drawing>
+          <wp:inline distT="0" distB="0" distL="0" distR="0" wp14:anchorId="5D29346D" wp14:editId="441C9018">
+            <wp:extent cx="5640070" cy="1245235"/>
+            <wp:effectExtent l="0" t="0" r="0" b="0"/>
+            <wp:docPr id="145920154" name="Picture 6"/>
+            <wp:cNvGraphicFramePr>
+              <a:graphicFrameLocks xmlns:a="http://schemas.openxmlformats.org/drawingml/2006/main" noChangeAspect="1"/>
+            </wp:cNvGraphicFramePr>
+            <a:graphic xmlns:a="http://schemas.openxmlformats.org/drawingml/2006/main">
+              <a:graphicData uri="http://schemas.openxmlformats.org/drawingml/2006/picture">
+                <pic:pic xmlns:pic="http://schemas.openxmlformats.org/drawingml/2006/picture">
+                  <pic:nvPicPr>
+                    <pic:cNvPr id="145920154" name="Picture 145920154"/>
+                    <pic:cNvPicPr/>
+                  </pic:nvPicPr>
+                  <pic:blipFill>
+                    <a:blip r:embed="rId56">
+                      <a:extLst>
+                        <a:ext uri="{28A0092B-C50C-407E-A947-70E740481C1C}">
+                          <a14:useLocalDpi xmlns:a14="http://schemas.microsoft.com/office/drawing/2010/main" val="0"/>
+                        </a:ext>
+                      </a:extLst>
+                    </a:blip>
+                    <a:stretch>
+                      <a:fillRect/>
+                    </a:stretch>
+                  </pic:blipFill>
+                  <pic:spPr>
+                    <a:xfrm>
+                      <a:off x="0" y="0"/>
+                      <a:ext cx="5640070" cy="1245235"/>
+                    </a:xfrm>
+                    <a:prstGeom prst="rect">
+                      <a:avLst/>
+                    </a:prstGeom>
+                  </pic:spPr>
+                </pic:pic>
+              </a:graphicData>
+            </a:graphic>
+          </wp:inline>
+        </w:drawing>
+      </w:r>
+    </w:p>
+    <w:p>
+      <w:pPr>
+        <w:pStyle w:val="ListParagraph"/>
+        <w:numPr>
+          <w:ilvl w:val="0"/>
+          <w:numId w:val="36"/>
+        </w:numPr>
+        <w:spacing w:after="0"/>
+        <w:rPr>
+          <w:lang w:val="vi-VN"/>
+        </w:rPr>
+      </w:pPr>
+      <w:r>
+        <w:rPr>
+          <w:lang w:val="vi-VN"/>
+        </w:rPr>
+        <w:t xml:space="preserve">Đặt biến mssv là số nguyên 64 bit bằng với </w:t>
+      </w:r>
+      <w:r>
+        <w:rPr>
+          <w:lang w:val="vi-VN"/>
+        </w:rPr>
+        <w:t>txtMSSV lấy text được ép kiểu số nguyên 64 bit</w:t>
+      </w:r>
+    </w:p>
+    <w:p>
+      <w:pPr>
+        <w:spacing w:after="0"/>
+        <w:rPr>
+          <w:lang w:val="vi-VN"/>
+        </w:rPr>
+      </w:pPr>
+    </w:p>
+    <w:p>
+      <w:pPr>
+        <w:pStyle w:val="ListParagraph"/>
+        <w:numPr>
+          <w:ilvl w:val="0"/>
+          <w:numId w:val="36"/>
+        </w:numPr>
+        <w:spacing w:after="0"/>
+        <w:rPr>
+          <w:lang w:val="vi-VN"/>
+        </w:rPr>
+      </w:pPr>
+      <w:r>
+        <w:rPr>
+          <w:lang w:val="vi-VN"/>
+        </w:rPr>
+        <w:t>Cho một biến con là một đối tượng của SqlConnection</w:t>
+      </w:r>
+    </w:p>
+    <w:p>
+      <w:pPr>
+        <w:pStyle w:val="ListParagraph"/>
+        <w:numPr>
+          <w:ilvl w:val="0"/>
+          <w:numId w:val="36"/>
+        </w:numPr>
+        <w:spacing w:after="0"/>
+        <w:rPr>
+          <w:lang w:val="vi-VN"/>
+        </w:rPr>
+      </w:pPr>
+      <w:r>
+        <w:rPr>
+          <w:lang w:val="vi-VN"/>
+        </w:rPr>
+        <w:t>Cho chuỗi kết nối của con là:</w:t>
+      </w:r>
+    </w:p>
+    <w:p>
+      <w:pPr>
+        <w:pStyle w:val="ListParagraph"/>
+        <w:numPr>
+          <w:ilvl w:val="1"/>
+          <w:numId w:val="36"/>
+        </w:numPr>
+        <w:spacing w:after="0"/>
+        <w:rPr>
+          <w:lang w:val="vi-VN"/>
+        </w:rPr>
+      </w:pPr>
+      <w:r>
+        <w:rPr>
+          <w:lang w:val="vi-VN"/>
+        </w:rPr>
+        <w:t>Data source là tên server cơ sở dữ liệu</w:t>
+      </w:r>
+    </w:p>
+    <w:p>
+      <w:pPr>
+        <w:pStyle w:val="ListParagraph"/>
+        <w:numPr>
+          <w:ilvl w:val="1"/>
+          <w:numId w:val="36"/>
+        </w:numPr>
+        <w:spacing w:after="0"/>
+        <w:rPr>
+          <w:lang w:val="vi-VN"/>
+        </w:rPr>
+      </w:pPr>
+      <w:r>
+        <w:rPr>
+          <w:lang w:val="vi-VN"/>
+        </w:rPr>
+        <w:t>Database là tên cơ sở dữ liệu</w:t>
+      </w:r>
+    </w:p>
+    <w:p>
+      <w:pPr>
+        <w:pStyle w:val="ListParagraph"/>
+        <w:numPr>
+          <w:ilvl w:val="1"/>
+          <w:numId w:val="36"/>
+        </w:numPr>
+        <w:spacing w:after="0"/>
+        <w:rPr>
+          <w:lang w:val="vi-VN"/>
+        </w:rPr>
+      </w:pPr>
+      <w:r>
+        <w:rPr>
+          <w:lang w:val="vi-VN"/>
+        </w:rPr>
+        <w:t>Intergrated Security là phương thức bảo mật, vì phương thức bảo mật do windows cung cấp nên đặt bằng true</w:t>
+      </w:r>
+    </w:p>
+    <w:p>
+      <w:pPr>
+        <w:pStyle w:val="ListParagraph"/>
+        <w:numPr>
+          <w:ilvl w:val="0"/>
+          <w:numId w:val="36"/>
+        </w:numPr>
+        <w:spacing w:after="0"/>
+        <w:rPr>
+          <w:lang w:val="vi-VN"/>
+        </w:rPr>
+      </w:pPr>
+      <w:r>
+        <w:rPr>
+          <w:lang w:val="vi-VN"/>
+        </w:rPr>
+        <w:t>Tạo đối tượng cmd là con của SqlCommand</w:t>
+      </w:r>
+    </w:p>
+    <w:p>
+      <w:pPr>
+        <w:pStyle w:val="ListParagraph"/>
+        <w:numPr>
+          <w:ilvl w:val="0"/>
+          <w:numId w:val="36"/>
+        </w:numPr>
+        <w:spacing w:after="0"/>
+        <w:rPr>
+          <w:lang w:val="vi-VN"/>
+        </w:rPr>
+      </w:pPr>
+      <w:r>
+        <w:rPr>
+          <w:lang w:val="vi-VN"/>
+        </w:rPr>
+        <w:t>Thực thi câu lệnh kết nối cơ sở dữ liệu bằng cmd.Connection là chuỗi kết nối conn</w:t>
+      </w:r>
+    </w:p>
+    <w:p>
+      <w:pPr>
+        <w:pStyle w:val="ListParagraph"/>
+        <w:spacing w:after="0"/>
+        <w:ind w:left="1440"/>
+        <w:rPr>
+          <w:lang w:val="vi-VN"/>
+        </w:rPr>
+      </w:pPr>
+    </w:p>
+    <w:p>
+      <w:pPr>
+        <w:pStyle w:val="ListParagraph"/>
+        <w:spacing w:after="0"/>
+        <w:ind w:left="1440"/>
+        <w:jc w:val="center"/>
+        <w:rPr>
+          <w:lang w:val="vi-VN"/>
+        </w:rPr>
+      </w:pPr>
+      <w:r>
+        <w:rPr>
+          <w:noProof/>
+          <w:lang w:val="vi-VN"/>
+        </w:rPr>
+        <w:lastRenderedPageBreak/>
+        <w:drawing>
+          <wp:inline distT="0" distB="0" distL="0" distR="0" wp14:anchorId="02452EED" wp14:editId="1CF5D18E">
+            <wp:extent cx="5006340" cy="1172392"/>
+            <wp:effectExtent l="0" t="0" r="3810" b="8890"/>
+            <wp:docPr id="1962222679" name="Picture 7"/>
+            <wp:cNvGraphicFramePr>
+              <a:graphicFrameLocks xmlns:a="http://schemas.openxmlformats.org/drawingml/2006/main" noChangeAspect="1"/>
+            </wp:cNvGraphicFramePr>
+            <a:graphic xmlns:a="http://schemas.openxmlformats.org/drawingml/2006/main">
+              <a:graphicData uri="http://schemas.openxmlformats.org/drawingml/2006/picture">
+                <pic:pic xmlns:pic="http://schemas.openxmlformats.org/drawingml/2006/picture">
+                  <pic:nvPicPr>
+                    <pic:cNvPr id="1962222679" name="Picture 1962222679"/>
+                    <pic:cNvPicPr/>
+                  </pic:nvPicPr>
+                  <pic:blipFill>
+                    <a:blip r:embed="rId57">
+                      <a:extLst>
+                        <a:ext uri="{28A0092B-C50C-407E-A947-70E740481C1C}">
+                          <a14:useLocalDpi xmlns:a14="http://schemas.microsoft.com/office/drawing/2010/main" val="0"/>
+                        </a:ext>
+                      </a:extLst>
+                    </a:blip>
+                    <a:stretch>
+                      <a:fillRect/>
+                    </a:stretch>
+                  </pic:blipFill>
+                  <pic:spPr>
+                    <a:xfrm>
+                      <a:off x="0" y="0"/>
+                      <a:ext cx="5014173" cy="1174226"/>
+                    </a:xfrm>
+                    <a:prstGeom prst="rect">
+                      <a:avLst/>
+                    </a:prstGeom>
+                  </pic:spPr>
+                </pic:pic>
+              </a:graphicData>
+            </a:graphic>
+          </wp:inline>
+        </w:drawing>
+      </w:r>
+    </w:p>
+    <w:p>
+      <w:pPr>
+        <w:pStyle w:val="ListParagraph"/>
+        <w:spacing w:after="0"/>
+        <w:ind w:left="1440"/>
+        <w:rPr>
+          <w:lang w:val="vi-VN"/>
+        </w:rPr>
+      </w:pPr>
+    </w:p>
+    <w:p>
+      <w:pPr>
+        <w:pStyle w:val="ListParagraph"/>
+        <w:numPr>
+          <w:ilvl w:val="0"/>
+          <w:numId w:val="36"/>
+        </w:numPr>
+        <w:spacing w:after="0"/>
+        <w:rPr>
+          <w:lang w:val="vi-VN"/>
+        </w:rPr>
+      </w:pPr>
+      <w:r>
+        <w:rPr>
+          <w:lang w:val="vi-VN"/>
+        </w:rPr>
+        <w:t>Cmd.CommandText là chuỗi SQL: chọn và đếm hàng của cột MSSV từ bảng MuonSach điều kiện là MSSV bằng với biến mssv</w:t>
+      </w:r>
+    </w:p>
+    <w:p>
+      <w:pPr>
+        <w:pStyle w:val="ListParagraph"/>
+        <w:numPr>
+          <w:ilvl w:val="0"/>
+          <w:numId w:val="36"/>
+        </w:numPr>
+        <w:spacing w:after="0"/>
+        <w:rPr>
+          <w:lang w:val="vi-VN"/>
+        </w:rPr>
+      </w:pPr>
+      <w:r>
+        <w:rPr>
+          <w:lang w:val="vi-VN"/>
+        </w:rPr>
+        <w:t>Tạo DA1 là con của SqlDataAdapter với tham số là cmd</w:t>
+      </w:r>
+    </w:p>
+    <w:p>
+      <w:pPr>
+        <w:pStyle w:val="ListParagraph"/>
+        <w:numPr>
+          <w:ilvl w:val="0"/>
+          <w:numId w:val="36"/>
+        </w:numPr>
+        <w:spacing w:after="0"/>
+        <w:rPr>
+          <w:lang w:val="vi-VN"/>
+        </w:rPr>
+      </w:pPr>
+      <w:r>
+        <w:rPr>
+          <w:lang w:val="vi-VN"/>
+        </w:rPr>
+        <w:t>Tạo DS1 là con của DataSet</w:t>
+      </w:r>
+    </w:p>
+    <w:p>
+      <w:pPr>
+        <w:pStyle w:val="ListParagraph"/>
+        <w:numPr>
+          <w:ilvl w:val="0"/>
+          <w:numId w:val="36"/>
+        </w:numPr>
+        <w:spacing w:after="0"/>
+        <w:rPr>
+          <w:lang w:val="vi-VN"/>
+        </w:rPr>
+      </w:pPr>
+      <w:r>
+        <w:rPr>
+          <w:lang w:val="vi-VN"/>
+        </w:rPr>
+        <w:t>Adapter DA1 sẽ đổ dữ liệu vào DS1</w:t>
+      </w:r>
+    </w:p>
+    <w:p>
+      <w:pPr>
+        <w:pStyle w:val="ListParagraph"/>
+        <w:spacing w:after="0"/>
+        <w:ind w:left="1440"/>
+        <w:rPr>
+          <w:lang w:val="vi-VN"/>
+        </w:rPr>
+      </w:pPr>
+    </w:p>
+    <w:p>
+      <w:pPr>
+        <w:pStyle w:val="ListParagraph"/>
+        <w:numPr>
+          <w:ilvl w:val="0"/>
+          <w:numId w:val="36"/>
+        </w:numPr>
+        <w:spacing w:after="0"/>
+        <w:rPr>
+          <w:lang w:val="vi-VN"/>
+        </w:rPr>
+      </w:pPr>
+      <w:r>
+        <w:rPr>
+          <w:lang w:val="vi-VN"/>
+        </w:rPr>
+        <w:t xml:space="preserve">Biến dem là </w:t>
+      </w:r>
+      <w:r>
+        <w:t>giá</w:t>
+      </w:r>
+      <w:r>
+        <w:rPr>
+          <w:lang w:val="vi-VN"/>
+        </w:rPr>
+        <w:t xml:space="preserve"> trị của bảng DS1</w:t>
+      </w:r>
+    </w:p>
+    <w:p>
+      <w:pPr>
+        <w:pStyle w:val="ListParagraph"/>
+        <w:rPr>
+          <w:lang w:val="vi-VN"/>
+        </w:rPr>
+      </w:pPr>
+    </w:p>
+    <w:p>
+      <w:pPr>
+        <w:spacing w:after="0"/>
+        <w:jc w:val="center"/>
+        <w:rPr>
+          <w:lang w:val="vi-VN"/>
+        </w:rPr>
+      </w:pPr>
+      <w:r>
+        <w:rPr>
+          <w:noProof/>
+          <w:lang w:val="vi-VN"/>
+        </w:rPr>
+        <w:drawing>
+          <wp:inline distT="0" distB="0" distL="0" distR="0" wp14:anchorId="1A1226D0" wp14:editId="1640FF46">
+            <wp:extent cx="4960619" cy="898859"/>
+            <wp:effectExtent l="0" t="0" r="0" b="0"/>
+            <wp:docPr id="1874297713" name="Picture 8"/>
+            <wp:cNvGraphicFramePr>
+              <a:graphicFrameLocks xmlns:a="http://schemas.openxmlformats.org/drawingml/2006/main" noChangeAspect="1"/>
+            </wp:cNvGraphicFramePr>
+            <a:graphic xmlns:a="http://schemas.openxmlformats.org/drawingml/2006/main">
+              <a:graphicData uri="http://schemas.openxmlformats.org/drawingml/2006/picture">
+                <pic:pic xmlns:pic="http://schemas.openxmlformats.org/drawingml/2006/picture">
+                  <pic:nvPicPr>
+                    <pic:cNvPr id="1874297713" name="Picture 1874297713"/>
+                    <pic:cNvPicPr/>
+                  </pic:nvPicPr>
+                  <pic:blipFill>
+                    <a:blip r:embed="rId58">
+                      <a:extLst>
+                        <a:ext uri="{28A0092B-C50C-407E-A947-70E740481C1C}">
+                          <a14:useLocalDpi xmlns:a14="http://schemas.microsoft.com/office/drawing/2010/main" val="0"/>
+                        </a:ext>
+                      </a:extLst>
+                    </a:blip>
+                    <a:stretch>
+                      <a:fillRect/>
+                    </a:stretch>
+                  </pic:blipFill>
+                  <pic:spPr>
+                    <a:xfrm>
+                      <a:off x="0" y="0"/>
+                      <a:ext cx="5003295" cy="906592"/>
+                    </a:xfrm>
+                    <a:prstGeom prst="rect">
+                      <a:avLst/>
+                    </a:prstGeom>
+                  </pic:spPr>
+                </pic:pic>
+              </a:graphicData>
+            </a:graphic>
+          </wp:inline>
+        </w:drawing>
+      </w:r>
+    </w:p>
+    <w:p>
+      <w:pPr>
+        <w:spacing w:after="0"/>
+        <w:jc w:val="center"/>
+        <w:rPr>
+          <w:lang w:val="vi-VN"/>
+        </w:rPr>
+      </w:pPr>
+    </w:p>
+    <w:p>
+      <w:pPr>
+        <w:pStyle w:val="ListParagraph"/>
+        <w:numPr>
+          <w:ilvl w:val="0"/>
+          <w:numId w:val="36"/>
+        </w:numPr>
+        <w:spacing w:after="0"/>
+        <w:rPr>
+          <w:lang w:val="vi-VN"/>
+        </w:rPr>
+      </w:pPr>
+      <w:r>
+        <w:rPr>
+          <w:lang w:val="vi-VN"/>
+        </w:rPr>
+        <w:t>Cmd.CommandText là chuỗi SQL: chọn</w:t>
+      </w:r>
+      <w:r>
+        <w:rPr>
+          <w:lang w:val="vi-VN"/>
+        </w:rPr>
+        <w:t xml:space="preserve"> tất cả</w:t>
+      </w:r>
+      <w:r>
+        <w:rPr>
+          <w:lang w:val="vi-VN"/>
+        </w:rPr>
+        <w:t xml:space="preserve"> từ bảng </w:t>
       </w:r>
       <w:r>
         <w:rPr>
@@ -9136,53 +10757,790 @@
         </w:rPr>
         <w:t>SV</w:t>
       </w:r>
-      <w:r>
-        <w:rPr>
-          <w:lang w:val="vi-VN"/>
-        </w:rPr>
-        <w:t xml:space="preserve"> điều kiện là </w:t>
-      </w:r>
-      <w:r>
-        <w:rPr>
-          <w:lang w:val="vi-VN"/>
-        </w:rPr>
-        <w:t>MSSV</w:t>
-      </w:r>
-      <w:r>
-        <w:rPr>
-          <w:lang w:val="vi-VN"/>
-        </w:rPr>
-        <w:t>=rowid</w:t>
-      </w:r>
-    </w:p>
-    <w:p>
-      <w:pPr>
-        <w:pStyle w:val="ListParagraph"/>
-        <w:numPr>
-          <w:ilvl w:val="0"/>
-          <w:numId w:val="36"/>
-        </w:numPr>
-        <w:spacing w:after="0"/>
-        <w:rPr>
-          <w:lang w:val="vi-VN"/>
-        </w:rPr>
-      </w:pPr>
-      <w:r>
-        <w:rPr>
-          <w:lang w:val="vi-VN"/>
-        </w:rPr>
-        <w:t>Thực thi câu lệnh và đổ dữ liệu mới vào dataset</w:t>
-      </w:r>
-    </w:p>
-    <w:p>
-      <w:pPr>
-        <w:pStyle w:val="ListParagraph"/>
+    </w:p>
+    <w:p>
+      <w:pPr>
+        <w:pStyle w:val="ListParagraph"/>
+        <w:numPr>
+          <w:ilvl w:val="0"/>
+          <w:numId w:val="36"/>
+        </w:numPr>
+        <w:spacing w:after="0"/>
+        <w:rPr>
+          <w:lang w:val="vi-VN"/>
+        </w:rPr>
+      </w:pPr>
+      <w:r>
+        <w:rPr>
+          <w:lang w:val="vi-VN"/>
+        </w:rPr>
+        <w:t xml:space="preserve">Tạo </w:t>
+      </w:r>
+      <w:r>
+        <w:rPr>
+          <w:lang w:val="vi-VN"/>
+        </w:rPr>
+        <w:t>DA</w:t>
+      </w:r>
+      <w:r>
+        <w:rPr>
+          <w:lang w:val="vi-VN"/>
+        </w:rPr>
+        <w:t xml:space="preserve"> là con của SqlDataAdapter với tham số là cmd</w:t>
+      </w:r>
+    </w:p>
+    <w:p>
+      <w:pPr>
+        <w:pStyle w:val="ListParagraph"/>
+        <w:numPr>
+          <w:ilvl w:val="0"/>
+          <w:numId w:val="36"/>
+        </w:numPr>
+        <w:spacing w:after="0"/>
+        <w:rPr>
+          <w:lang w:val="vi-VN"/>
+        </w:rPr>
+      </w:pPr>
+      <w:r>
+        <w:rPr>
+          <w:lang w:val="vi-VN"/>
+        </w:rPr>
+        <w:t>Tạo DS là con của DataSet</w:t>
+      </w:r>
+    </w:p>
+    <w:p>
+      <w:pPr>
+        <w:pStyle w:val="ListParagraph"/>
+        <w:numPr>
+          <w:ilvl w:val="0"/>
+          <w:numId w:val="36"/>
+        </w:numPr>
+        <w:spacing w:after="0"/>
+        <w:rPr>
+          <w:lang w:val="vi-VN"/>
+        </w:rPr>
+      </w:pPr>
+      <w:r>
+        <w:rPr>
+          <w:lang w:val="vi-VN"/>
+        </w:rPr>
+        <w:t>Adapter DA sẽ đổ dữ liệu vào DS</w:t>
+      </w:r>
+    </w:p>
+    <w:p>
+      <w:pPr>
+        <w:pStyle w:val="ListParagraph"/>
+        <w:spacing w:after="0"/>
+        <w:ind w:left="1440"/>
+        <w:rPr>
+          <w:lang w:val="vi-VN"/>
+        </w:rPr>
+      </w:pPr>
+    </w:p>
+    <w:p>
+      <w:pPr>
+        <w:spacing w:after="0"/>
+        <w:rPr>
+          <w:lang w:val="vi-VN"/>
+        </w:rPr>
+      </w:pPr>
+      <w:r>
+        <w:rPr>
+          <w:noProof/>
+          <w:lang w:val="vi-VN"/>
+        </w:rPr>
+        <w:drawing>
+          <wp:inline distT="0" distB="0" distL="0" distR="0" wp14:anchorId="1D8909C3" wp14:editId="138C927B">
+            <wp:extent cx="5640070" cy="2171065"/>
+            <wp:effectExtent l="0" t="0" r="0" b="635"/>
+            <wp:docPr id="1561590612" name="Picture 10"/>
+            <wp:cNvGraphicFramePr>
+              <a:graphicFrameLocks xmlns:a="http://schemas.openxmlformats.org/drawingml/2006/main" noChangeAspect="1"/>
+            </wp:cNvGraphicFramePr>
+            <a:graphic xmlns:a="http://schemas.openxmlformats.org/drawingml/2006/main">
+              <a:graphicData uri="http://schemas.openxmlformats.org/drawingml/2006/picture">
+                <pic:pic xmlns:pic="http://schemas.openxmlformats.org/drawingml/2006/picture">
+                  <pic:nvPicPr>
+                    <pic:cNvPr id="1561590612" name="Picture 1561590612"/>
+                    <pic:cNvPicPr/>
+                  </pic:nvPicPr>
+                  <pic:blipFill>
+                    <a:blip r:embed="rId59">
+                      <a:extLst>
+                        <a:ext uri="{28A0092B-C50C-407E-A947-70E740481C1C}">
+                          <a14:useLocalDpi xmlns:a14="http://schemas.microsoft.com/office/drawing/2010/main" val="0"/>
+                        </a:ext>
+                      </a:extLst>
+                    </a:blip>
+                    <a:stretch>
+                      <a:fillRect/>
+                    </a:stretch>
+                  </pic:blipFill>
+                  <pic:spPr>
+                    <a:xfrm>
+                      <a:off x="0" y="0"/>
+                      <a:ext cx="5640070" cy="2171065"/>
+                    </a:xfrm>
+                    <a:prstGeom prst="rect">
+                      <a:avLst/>
+                    </a:prstGeom>
+                  </pic:spPr>
+                </pic:pic>
+              </a:graphicData>
+            </a:graphic>
+          </wp:inline>
+        </w:drawing>
+      </w:r>
+    </w:p>
+    <w:p>
+      <w:pPr>
+        <w:pStyle w:val="ListParagraph"/>
+        <w:numPr>
+          <w:ilvl w:val="0"/>
+          <w:numId w:val="36"/>
+        </w:numPr>
+        <w:spacing w:after="0"/>
+        <w:rPr>
+          <w:lang w:val="vi-VN"/>
+        </w:rPr>
+      </w:pPr>
+      <w:r>
+        <w:rPr>
+          <w:lang w:val="vi-VN"/>
+        </w:rPr>
+        <w:t xml:space="preserve">Nếu dòng trong bảng DS khác rỗng thì đặt dữ liệu </w:t>
+      </w:r>
+      <w:r>
+        <w:rPr>
+          <w:lang w:val="vi-VN"/>
+        </w:rPr>
+        <w:t>từ các cột vào từng textbox đã ánh xạ trước đó</w:t>
+      </w:r>
+    </w:p>
+    <w:p>
+      <w:pPr>
+        <w:pStyle w:val="ListParagraph"/>
+        <w:numPr>
+          <w:ilvl w:val="0"/>
+          <w:numId w:val="36"/>
+        </w:numPr>
+        <w:spacing w:after="0"/>
+        <w:rPr>
+          <w:lang w:val="vi-VN"/>
+        </w:rPr>
+      </w:pPr>
+      <w:r>
+        <w:rPr>
+          <w:lang w:val="vi-VN"/>
+        </w:rPr>
+        <w:t xml:space="preserve">Ngược lại thì xóa tất cả dữ liệu từ các text box </w:t>
+      </w:r>
+      <w:r>
+        <w:rPr>
+          <w:lang w:val="vi-VN"/>
+        </w:rPr>
+        <w:t>và báo lỗi “Mã số sinh viẻn không hợp lệ”</w:t>
+      </w:r>
+    </w:p>
+    <w:p>
+      <w:pPr>
+        <w:pStyle w:val="ListParagraph"/>
+        <w:spacing w:after="0"/>
+        <w:ind w:left="1440"/>
+        <w:rPr>
+          <w:lang w:val="vi-VN"/>
+        </w:rPr>
+      </w:pPr>
+    </w:p>
+    <w:p>
+      <w:pPr>
+        <w:pStyle w:val="ListParagraph"/>
+        <w:numPr>
+          <w:ilvl w:val="4"/>
+          <w:numId w:val="39"/>
+        </w:numPr>
+        <w:spacing w:after="0"/>
+        <w:ind w:left="1843"/>
+        <w:rPr>
+          <w:lang w:val="vi-VN"/>
+        </w:rPr>
+      </w:pPr>
+      <w:r>
+        <w:lastRenderedPageBreak/>
+        <w:t>Sự</w:t>
+      </w:r>
+      <w:r>
+        <w:rPr>
+          <w:lang w:val="vi-VN"/>
+        </w:rPr>
+        <w:t xml:space="preserve"> kiện nút Mượn Sách</w:t>
+      </w:r>
+    </w:p>
+    <w:p>
+      <w:pPr>
+        <w:pStyle w:val="ListParagraph"/>
+        <w:numPr>
+          <w:ilvl w:val="5"/>
+          <w:numId w:val="39"/>
+        </w:numPr>
+        <w:spacing w:after="0"/>
+        <w:ind w:left="2268"/>
+        <w:rPr>
+          <w:lang w:val="vi-VN"/>
+        </w:rPr>
+      </w:pPr>
+      <w:r>
+        <w:t>AAA</w:t>
+      </w:r>
+    </w:p>
+    <w:p>
+      <w:pPr>
+        <w:pStyle w:val="ListParagraph"/>
+        <w:spacing w:after="0"/>
+        <w:ind w:left="1440"/>
+        <w:rPr>
+          <w:lang w:val="vi-VN"/>
+        </w:rPr>
+      </w:pPr>
+      <w:r>
+        <w:rPr>
+          <w:noProof/>
+          <w:lang w:val="vi-VN"/>
+        </w:rPr>
+        <w:drawing>
+          <wp:inline distT="0" distB="0" distL="0" distR="0" wp14:anchorId="0985F0A8" wp14:editId="5C32752A">
+            <wp:extent cx="3757541" cy="2377440"/>
+            <wp:effectExtent l="0" t="0" r="0" b="3810"/>
+            <wp:docPr id="1567780718" name="Picture 11"/>
+            <wp:cNvGraphicFramePr>
+              <a:graphicFrameLocks xmlns:a="http://schemas.openxmlformats.org/drawingml/2006/main" noChangeAspect="1"/>
+            </wp:cNvGraphicFramePr>
+            <a:graphic xmlns:a="http://schemas.openxmlformats.org/drawingml/2006/main">
+              <a:graphicData uri="http://schemas.openxmlformats.org/drawingml/2006/picture">
+                <pic:pic xmlns:pic="http://schemas.openxmlformats.org/drawingml/2006/picture">
+                  <pic:nvPicPr>
+                    <pic:cNvPr id="1567780718" name="Picture 1567780718"/>
+                    <pic:cNvPicPr/>
+                  </pic:nvPicPr>
+                  <pic:blipFill>
+                    <a:blip r:embed="rId60">
+                      <a:extLst>
+                        <a:ext uri="{28A0092B-C50C-407E-A947-70E740481C1C}">
+                          <a14:useLocalDpi xmlns:a14="http://schemas.microsoft.com/office/drawing/2010/main" val="0"/>
+                        </a:ext>
+                      </a:extLst>
+                    </a:blip>
+                    <a:stretch>
+                      <a:fillRect/>
+                    </a:stretch>
+                  </pic:blipFill>
+                  <pic:spPr>
+                    <a:xfrm>
+                      <a:off x="0" y="0"/>
+                      <a:ext cx="3763709" cy="2381343"/>
+                    </a:xfrm>
+                    <a:prstGeom prst="rect">
+                      <a:avLst/>
+                    </a:prstGeom>
+                  </pic:spPr>
+                </pic:pic>
+              </a:graphicData>
+            </a:graphic>
+          </wp:inline>
+        </w:drawing>
+      </w:r>
+    </w:p>
+    <w:p>
+      <w:pPr>
+        <w:pStyle w:val="ListParagraph"/>
+        <w:spacing w:after="0"/>
+        <w:ind w:left="1440"/>
+        <w:rPr>
+          <w:lang w:val="vi-VN"/>
+        </w:rPr>
+      </w:pPr>
+    </w:p>
+    <w:p>
+      <w:pPr>
+        <w:pStyle w:val="ListParagraph"/>
+        <w:spacing w:after="0"/>
+        <w:ind w:left="1440"/>
+        <w:rPr>
+          <w:lang w:val="vi-VN"/>
+        </w:rPr>
+      </w:pPr>
+      <w:r>
+        <w:rPr>
+          <w:lang w:val="vi-VN"/>
+        </w:rPr>
+        <w:t xml:space="preserve">Nếu </w:t>
+      </w:r>
+      <w:r>
+        <w:rPr>
+          <w:lang w:val="vi-VN"/>
+        </w:rPr>
+        <w:t>txtHoTen khác rỗng thì:</w:t>
+      </w:r>
+    </w:p>
+    <w:p>
+      <w:pPr>
+        <w:pStyle w:val="ListParagraph"/>
+        <w:spacing w:after="0"/>
+        <w:ind w:left="1440"/>
+        <w:rPr>
+          <w:lang w:val="vi-VN"/>
+        </w:rPr>
+      </w:pPr>
+      <w:r>
+        <w:rPr>
+          <w:lang w:val="vi-VN"/>
+        </w:rPr>
+        <w:tab/>
+        <w:t>Nếu cbSachMuon đã chọn và dem (số lần mượn) &lt;=2 thì:</w:t>
+      </w:r>
+    </w:p>
+    <w:p>
+      <w:pPr>
+        <w:pStyle w:val="ListParagraph"/>
+        <w:numPr>
+          <w:ilvl w:val="2"/>
+          <w:numId w:val="36"/>
+        </w:numPr>
+        <w:spacing w:after="0"/>
+        <w:rPr>
+          <w:lang w:val="vi-VN"/>
+        </w:rPr>
+      </w:pPr>
+      <w:r>
+        <w:rPr>
+          <w:lang w:val="vi-VN"/>
+        </w:rPr>
+        <w:t>Biển mssv là số nguyên 64 bit bằng với text của txtMSSV ép kiểu</w:t>
+      </w:r>
+    </w:p>
+    <w:p>
+      <w:pPr>
+        <w:pStyle w:val="ListParagraph"/>
+        <w:numPr>
+          <w:ilvl w:val="2"/>
+          <w:numId w:val="36"/>
+        </w:numPr>
+        <w:spacing w:after="0"/>
+        <w:rPr>
+          <w:lang w:val="vi-VN"/>
+        </w:rPr>
+      </w:pPr>
+      <w:r>
+        <w:rPr>
+          <w:lang w:val="vi-VN"/>
+        </w:rPr>
+        <w:t>Biến HoTen, Lop, KhoaHoc, Nganh, sachMuon, ngayTra lấy text từ các control tương ứng</w:t>
+      </w:r>
+    </w:p>
+    <w:p>
+      <w:pPr>
+        <w:pStyle w:val="ListParagraph"/>
+        <w:numPr>
+          <w:ilvl w:val="2"/>
+          <w:numId w:val="36"/>
+        </w:numPr>
+        <w:spacing w:after="0"/>
+        <w:rPr>
+          <w:lang w:val="vi-VN"/>
+        </w:rPr>
+      </w:pPr>
+      <w:r>
+        <w:rPr>
+          <w:lang w:val="vi-VN"/>
+        </w:rPr>
+        <w:t>Cho homNay là con của lớp DateTime và đặt ngayMuon là lấy ngày hệ thống</w:t>
+      </w:r>
+    </w:p>
+    <w:p>
+      <w:pPr>
+        <w:spacing w:after="0"/>
+        <w:rPr>
+          <w:lang w:val="vi-VN"/>
+        </w:rPr>
+      </w:pPr>
+    </w:p>
+    <w:p>
+      <w:pPr>
+        <w:pStyle w:val="ListParagraph"/>
+        <w:spacing w:after="0"/>
+        <w:ind w:left="1440"/>
+        <w:rPr>
+          <w:lang w:val="vi-VN"/>
+        </w:rPr>
+      </w:pPr>
+      <w:r>
+        <w:rPr>
+          <w:noProof/>
+          <w:lang w:val="vi-VN"/>
+        </w:rPr>
+        <w:drawing>
+          <wp:inline distT="0" distB="0" distL="0" distR="0" wp14:anchorId="776618DD" wp14:editId="53EAFF94">
+            <wp:extent cx="5068570" cy="1254873"/>
+            <wp:effectExtent l="0" t="0" r="0" b="2540"/>
+            <wp:docPr id="2113175639" name="Picture 13"/>
+            <wp:cNvGraphicFramePr>
+              <a:graphicFrameLocks xmlns:a="http://schemas.openxmlformats.org/drawingml/2006/main" noChangeAspect="1"/>
+            </wp:cNvGraphicFramePr>
+            <a:graphic xmlns:a="http://schemas.openxmlformats.org/drawingml/2006/main">
+              <a:graphicData uri="http://schemas.openxmlformats.org/drawingml/2006/picture">
+                <pic:pic xmlns:pic="http://schemas.openxmlformats.org/drawingml/2006/picture">
+                  <pic:nvPicPr>
+                    <pic:cNvPr id="2113175639" name="Picture 2113175639"/>
+                    <pic:cNvPicPr/>
+                  </pic:nvPicPr>
+                  <pic:blipFill>
+                    <a:blip r:embed="rId61" cstate="print">
+                      <a:extLst>
+                        <a:ext uri="{28A0092B-C50C-407E-A947-70E740481C1C}">
+                          <a14:useLocalDpi xmlns:a14="http://schemas.microsoft.com/office/drawing/2010/main" val="0"/>
+                        </a:ext>
+                      </a:extLst>
+                    </a:blip>
+                    <a:stretch>
+                      <a:fillRect/>
+                    </a:stretch>
+                  </pic:blipFill>
+                  <pic:spPr>
+                    <a:xfrm>
+                      <a:off x="0" y="0"/>
+                      <a:ext cx="5073607" cy="1256120"/>
+                    </a:xfrm>
+                    <a:prstGeom prst="rect">
+                      <a:avLst/>
+                    </a:prstGeom>
+                  </pic:spPr>
+                </pic:pic>
+              </a:graphicData>
+            </a:graphic>
+          </wp:inline>
+        </w:drawing>
+      </w:r>
+    </w:p>
+    <w:p>
+      <w:pPr>
+        <w:pStyle w:val="ListParagraph"/>
+        <w:spacing w:after="0"/>
+        <w:ind w:left="1440"/>
+        <w:rPr>
+          <w:lang w:val="vi-VN"/>
+        </w:rPr>
+      </w:pPr>
+    </w:p>
+    <w:p>
+      <w:pPr>
+        <w:pStyle w:val="ListParagraph"/>
+        <w:numPr>
+          <w:ilvl w:val="0"/>
+          <w:numId w:val="36"/>
+        </w:numPr>
+        <w:spacing w:after="0"/>
+        <w:rPr>
+          <w:lang w:val="vi-VN"/>
+        </w:rPr>
+      </w:pPr>
+      <w:r>
+        <w:rPr>
+          <w:lang w:val="vi-VN"/>
+        </w:rPr>
+        <w:t>Cho một biến con là một đối tượng của SqlConnection</w:t>
+      </w:r>
+    </w:p>
+    <w:p>
+      <w:pPr>
+        <w:pStyle w:val="ListParagraph"/>
+        <w:numPr>
+          <w:ilvl w:val="0"/>
+          <w:numId w:val="36"/>
+        </w:numPr>
+        <w:spacing w:after="0"/>
+        <w:rPr>
+          <w:lang w:val="vi-VN"/>
+        </w:rPr>
+      </w:pPr>
+      <w:r>
+        <w:rPr>
+          <w:lang w:val="vi-VN"/>
+        </w:rPr>
+        <w:t>Cho chuỗi kết nối của con là:</w:t>
+      </w:r>
+    </w:p>
+    <w:p>
+      <w:pPr>
+        <w:pStyle w:val="ListParagraph"/>
+        <w:numPr>
+          <w:ilvl w:val="1"/>
+          <w:numId w:val="36"/>
+        </w:numPr>
+        <w:spacing w:after="0"/>
+        <w:rPr>
+          <w:lang w:val="vi-VN"/>
+        </w:rPr>
+      </w:pPr>
+      <w:r>
+        <w:rPr>
+          <w:lang w:val="vi-VN"/>
+        </w:rPr>
+        <w:t>Data source là tên server cơ sở dữ liệu</w:t>
+      </w:r>
+    </w:p>
+    <w:p>
+      <w:pPr>
+        <w:pStyle w:val="ListParagraph"/>
+        <w:numPr>
+          <w:ilvl w:val="1"/>
+          <w:numId w:val="36"/>
+        </w:numPr>
+        <w:spacing w:after="0"/>
+        <w:rPr>
+          <w:lang w:val="vi-VN"/>
+        </w:rPr>
+      </w:pPr>
+      <w:r>
+        <w:rPr>
+          <w:lang w:val="vi-VN"/>
+        </w:rPr>
+        <w:t>Database là tên cơ sở dữ liệu</w:t>
+      </w:r>
+    </w:p>
+    <w:p>
+      <w:pPr>
+        <w:pStyle w:val="ListParagraph"/>
+        <w:numPr>
+          <w:ilvl w:val="1"/>
+          <w:numId w:val="36"/>
+        </w:numPr>
+        <w:spacing w:after="0"/>
+        <w:rPr>
+          <w:lang w:val="vi-VN"/>
+        </w:rPr>
+      </w:pPr>
+      <w:r>
+        <w:rPr>
+          <w:lang w:val="vi-VN"/>
+        </w:rPr>
+        <w:t>Intergrated Security là phương thức bảo mật, vì phương thức bảo mật do windows cung cấp nên đặt bằng true</w:t>
+      </w:r>
+    </w:p>
+    <w:p>
+      <w:pPr>
+        <w:pStyle w:val="ListParagraph"/>
+        <w:numPr>
+          <w:ilvl w:val="0"/>
+          <w:numId w:val="36"/>
+        </w:numPr>
+        <w:spacing w:after="0"/>
+        <w:rPr>
+          <w:lang w:val="vi-VN"/>
+        </w:rPr>
+      </w:pPr>
+      <w:r>
+        <w:rPr>
+          <w:lang w:val="vi-VN"/>
+        </w:rPr>
+        <w:t>Tạo đối tượng cmd là con của SqlCommand</w:t>
+      </w:r>
+    </w:p>
+    <w:p>
+      <w:pPr>
+        <w:pStyle w:val="ListParagraph"/>
+        <w:numPr>
+          <w:ilvl w:val="0"/>
+          <w:numId w:val="36"/>
+        </w:numPr>
+        <w:spacing w:after="0"/>
+        <w:rPr>
+          <w:lang w:val="vi-VN"/>
+        </w:rPr>
+      </w:pPr>
+      <w:r>
+        <w:rPr>
+          <w:lang w:val="vi-VN"/>
+        </w:rPr>
+        <w:t>Thực thi câu lệnh kết nối cơ sở dữ liệu bằng cmd.Connection là chuỗi kết nối conn</w:t>
+      </w:r>
+    </w:p>
+    <w:p>
+      <w:pPr>
+        <w:pStyle w:val="ListParagraph"/>
+        <w:numPr>
+          <w:ilvl w:val="0"/>
+          <w:numId w:val="36"/>
+        </w:numPr>
+        <w:spacing w:after="0"/>
+        <w:rPr>
+          <w:lang w:val="vi-VN"/>
+        </w:rPr>
+      </w:pPr>
+      <w:r>
+        <w:rPr>
+          <w:lang w:val="vi-VN"/>
+        </w:rPr>
+        <w:t>Thông báo thành công</w:t>
+      </w:r>
+    </w:p>
+    <w:p>
+      <w:pPr>
+        <w:pStyle w:val="ListParagraph"/>
+        <w:numPr>
+          <w:ilvl w:val="0"/>
+          <w:numId w:val="36"/>
+        </w:numPr>
+        <w:spacing w:after="0"/>
+        <w:rPr>
+          <w:lang w:val="vi-VN"/>
+        </w:rPr>
+      </w:pPr>
+      <w:r>
+        <w:rPr>
+          <w:lang w:val="vi-VN"/>
+        </w:rPr>
+        <w:t>Mở kết nối cơ sở dữ liệu</w:t>
+      </w:r>
+    </w:p>
+    <w:p>
+      <w:pPr>
+        <w:pStyle w:val="ListParagraph"/>
+        <w:numPr>
+          <w:ilvl w:val="0"/>
+          <w:numId w:val="36"/>
+        </w:numPr>
+        <w:spacing w:after="0"/>
+        <w:rPr>
+          <w:lang w:val="vi-VN"/>
+        </w:rPr>
+      </w:pPr>
+      <w:r>
+        <w:rPr>
+          <w:lang w:val="vi-VN"/>
+        </w:rPr>
+        <w:lastRenderedPageBreak/>
+        <w:t>Cmd.CommandText là chuỗi sql: chèn vào bảng MuonSach các cột các giá trị đã ánh xạ ở trên</w:t>
+      </w:r>
+    </w:p>
+    <w:p>
+      <w:pPr>
+        <w:pStyle w:val="ListParagraph"/>
+        <w:numPr>
+          <w:ilvl w:val="0"/>
+          <w:numId w:val="36"/>
+        </w:numPr>
+        <w:spacing w:after="0"/>
+        <w:rPr>
+          <w:lang w:val="vi-VN"/>
+        </w:rPr>
+      </w:pPr>
+      <w:r>
+        <w:rPr>
+          <w:lang w:val="vi-VN"/>
+        </w:rPr>
+        <w:t>Thực thi lệnh sql</w:t>
+      </w:r>
+    </w:p>
+    <w:p>
+      <w:pPr>
+        <w:pStyle w:val="ListParagraph"/>
+        <w:numPr>
+          <w:ilvl w:val="0"/>
+          <w:numId w:val="36"/>
+        </w:numPr>
+        <w:spacing w:after="0"/>
+        <w:rPr>
+          <w:lang w:val="vi-VN"/>
+        </w:rPr>
+      </w:pPr>
+      <w:r>
+        <w:rPr>
+          <w:lang w:val="vi-VN"/>
+        </w:rPr>
+        <w:t>Đóng kết nối cơ sở dữ liệu</w:t>
+      </w:r>
+    </w:p>
+    <w:p>
+      <w:pPr>
+        <w:pStyle w:val="ListParagraph"/>
+        <w:spacing w:after="0"/>
+        <w:ind w:left="1440"/>
+        <w:rPr>
+          <w:lang w:val="vi-VN"/>
+        </w:rPr>
+      </w:pPr>
+    </w:p>
+    <w:p>
+      <w:pPr>
+        <w:spacing w:after="0"/>
+        <w:ind w:firstLine="720"/>
+        <w:rPr>
+          <w:lang w:val="vi-VN"/>
+        </w:rPr>
+      </w:pPr>
+      <w:r>
+        <w:rPr>
+          <w:lang w:val="vi-VN"/>
+        </w:rPr>
+        <w:t>Nếu ngược lại, thông báo lỗi</w:t>
+      </w:r>
+    </w:p>
+    <w:p>
+      <w:pPr>
+        <w:pStyle w:val="ListParagraph"/>
+        <w:spacing w:after="0"/>
+        <w:ind w:left="1440"/>
+        <w:rPr>
+          <w:lang w:val="vi-VN"/>
+        </w:rPr>
+      </w:pPr>
+    </w:p>
+    <w:p>
+      <w:pPr>
+        <w:pStyle w:val="ListParagraph"/>
+        <w:spacing w:after="0"/>
+        <w:ind w:left="1843"/>
+        <w:rPr>
+          <w:lang w:val="vi-VN"/>
+        </w:rPr>
+      </w:pPr>
+    </w:p>
+    <w:p>
+      <w:pPr>
+        <w:pStyle w:val="ListParagraph"/>
+        <w:numPr>
+          <w:ilvl w:val="4"/>
+          <w:numId w:val="39"/>
+        </w:numPr>
+        <w:spacing w:after="0"/>
+        <w:ind w:left="1843"/>
+        <w:rPr>
+          <w:lang w:val="vi-VN"/>
+        </w:rPr>
+      </w:pPr>
+      <w:r>
+        <w:t>Aaaa</w:t>
+      </w:r>
+    </w:p>
+    <w:p>
+      <w:pPr>
+        <w:pStyle w:val="ListParagraph"/>
+        <w:numPr>
+          <w:ilvl w:val="3"/>
+          <w:numId w:val="39"/>
+        </w:numPr>
         <w:spacing w:after="0"/>
         <w:ind w:left="851"/>
         <w:rPr>
           <w:lang w:val="vi-VN"/>
         </w:rPr>
       </w:pPr>
+      <w:r>
+        <w:rPr>
+          <w:lang w:val="vi-VN"/>
+        </w:rPr>
+        <w:t>Aaaaaaaaaaaaaaa</w:t>
+      </w:r>
     </w:p>
     <w:p>
       <w:pPr>
@@ -9196,16 +11554,6 @@
     </w:p>
     <w:p>
       <w:pPr>
-        <w:pStyle w:val="ListParagraph"/>
-        <w:spacing w:after="0"/>
-        <w:ind w:left="851"/>
-        <w:rPr>
-          <w:lang w:val="vi-VN"/>
-        </w:rPr>
-      </w:pPr>
-    </w:p>
-    <w:p>
-      <w:pPr>
         <w:spacing w:after="0"/>
         <w:rPr>
           <w:lang w:val="vi-VN"/>
@@ -9213,8 +11561,8 @@
       </w:pPr>
     </w:p>
     <w:sectPr>
-      <w:headerReference w:type="default" r:id="rId52"/>
-      <w:footerReference w:type="default" r:id="rId53"/>
+      <w:headerReference w:type="default" r:id="rId62"/>
+      <w:footerReference w:type="default" r:id="rId63"/>
       <w:pgSz w:w="11906" w:h="16838" w:code="9"/>
       <w:pgMar w:top="1440" w:right="1440" w:bottom="1440" w:left="1584" w:header="720" w:footer="720" w:gutter="0"/>
       <w:cols w:space="720"/>
@@ -9754,6 +12102,119 @@
     </w:lvl>
   </w:abstractNum>
   <w:abstractNum w:abstractNumId="4" w15:restartNumberingAfterBreak="0">
+    <w:nsid w:val="0D69321D"/>
+    <w:multiLevelType w:val="hybridMultilevel"/>
+    <w:tmpl w:val="987E9876"/>
+    <w:lvl w:ilvl="0" w:tplc="04090001">
+      <w:start w:val="1"/>
+      <w:numFmt w:val="bullet"/>
+      <w:lvlText w:val=""/>
+      <w:lvlJc w:val="left"/>
+      <w:pPr>
+        <w:ind w:left="2160" w:hanging="360"/>
+      </w:pPr>
+      <w:rPr>
+        <w:rFonts w:ascii="Symbol" w:hAnsi="Symbol" w:hint="default"/>
+      </w:rPr>
+    </w:lvl>
+    <w:lvl w:ilvl="1" w:tplc="04090003" w:tentative="1">
+      <w:start w:val="1"/>
+      <w:numFmt w:val="bullet"/>
+      <w:lvlText w:val="o"/>
+      <w:lvlJc w:val="left"/>
+      <w:pPr>
+        <w:ind w:left="2880" w:hanging="360"/>
+      </w:pPr>
+      <w:rPr>
+        <w:rFonts w:ascii="Courier New" w:hAnsi="Courier New" w:cs="Courier New" w:hint="default"/>
+      </w:rPr>
+    </w:lvl>
+    <w:lvl w:ilvl="2" w:tplc="04090005" w:tentative="1">
+      <w:start w:val="1"/>
+      <w:numFmt w:val="bullet"/>
+      <w:lvlText w:val=""/>
+      <w:lvlJc w:val="left"/>
+      <w:pPr>
+        <w:ind w:left="3600" w:hanging="360"/>
+      </w:pPr>
+      <w:rPr>
+        <w:rFonts w:ascii="Wingdings" w:hAnsi="Wingdings" w:hint="default"/>
+      </w:rPr>
+    </w:lvl>
+    <w:lvl w:ilvl="3" w:tplc="04090001" w:tentative="1">
+      <w:start w:val="1"/>
+      <w:numFmt w:val="bullet"/>
+      <w:lvlText w:val=""/>
+      <w:lvlJc w:val="left"/>
+      <w:pPr>
+        <w:ind w:left="4320" w:hanging="360"/>
+      </w:pPr>
+      <w:rPr>
+        <w:rFonts w:ascii="Symbol" w:hAnsi="Symbol" w:hint="default"/>
+      </w:rPr>
+    </w:lvl>
+    <w:lvl w:ilvl="4" w:tplc="04090003" w:tentative="1">
+      <w:start w:val="1"/>
+      <w:numFmt w:val="bullet"/>
+      <w:lvlText w:val="o"/>
+      <w:lvlJc w:val="left"/>
+      <w:pPr>
+        <w:ind w:left="5040" w:hanging="360"/>
+      </w:pPr>
+      <w:rPr>
+        <w:rFonts w:ascii="Courier New" w:hAnsi="Courier New" w:cs="Courier New" w:hint="default"/>
+      </w:rPr>
+    </w:lvl>
+    <w:lvl w:ilvl="5" w:tplc="04090005" w:tentative="1">
+      <w:start w:val="1"/>
+      <w:numFmt w:val="bullet"/>
+      <w:lvlText w:val=""/>
+      <w:lvlJc w:val="left"/>
+      <w:pPr>
+        <w:ind w:left="5760" w:hanging="360"/>
+      </w:pPr>
+      <w:rPr>
+        <w:rFonts w:ascii="Wingdings" w:hAnsi="Wingdings" w:hint="default"/>
+      </w:rPr>
+    </w:lvl>
+    <w:lvl w:ilvl="6" w:tplc="04090001" w:tentative="1">
+      <w:start w:val="1"/>
+      <w:numFmt w:val="bullet"/>
+      <w:lvlText w:val=""/>
+      <w:lvlJc w:val="left"/>
+      <w:pPr>
+        <w:ind w:left="6480" w:hanging="360"/>
+      </w:pPr>
+      <w:rPr>
+        <w:rFonts w:ascii="Symbol" w:hAnsi="Symbol" w:hint="default"/>
+      </w:rPr>
+    </w:lvl>
+    <w:lvl w:ilvl="7" w:tplc="04090003" w:tentative="1">
+      <w:start w:val="1"/>
+      <w:numFmt w:val="bullet"/>
+      <w:lvlText w:val="o"/>
+      <w:lvlJc w:val="left"/>
+      <w:pPr>
+        <w:ind w:left="7200" w:hanging="360"/>
+      </w:pPr>
+      <w:rPr>
+        <w:rFonts w:ascii="Courier New" w:hAnsi="Courier New" w:cs="Courier New" w:hint="default"/>
+      </w:rPr>
+    </w:lvl>
+    <w:lvl w:ilvl="8" w:tplc="04090005" w:tentative="1">
+      <w:start w:val="1"/>
+      <w:numFmt w:val="bullet"/>
+      <w:lvlText w:val=""/>
+      <w:lvlJc w:val="left"/>
+      <w:pPr>
+        <w:ind w:left="7920" w:hanging="360"/>
+      </w:pPr>
+      <w:rPr>
+        <w:rFonts w:ascii="Wingdings" w:hAnsi="Wingdings" w:hint="default"/>
+      </w:rPr>
+    </w:lvl>
+  </w:abstractNum>
+  <w:abstractNum w:abstractNumId="5" w15:restartNumberingAfterBreak="0">
     <w:nsid w:val="0EBA29E6"/>
     <w:multiLevelType w:val="hybridMultilevel"/>
     <w:tmpl w:val="813A1A12"/>
@@ -9845,7 +12306,7 @@
       </w:pPr>
     </w:lvl>
   </w:abstractNum>
-  <w:abstractNum w:abstractNumId="5" w15:restartNumberingAfterBreak="0">
+  <w:abstractNum w:abstractNumId="6" w15:restartNumberingAfterBreak="0">
     <w:nsid w:val="0F9D1DBE"/>
     <w:multiLevelType w:val="hybridMultilevel"/>
     <w:tmpl w:val="D836388A"/>
@@ -9958,7 +12419,7 @@
       </w:rPr>
     </w:lvl>
   </w:abstractNum>
-  <w:abstractNum w:abstractNumId="6" w15:restartNumberingAfterBreak="0">
+  <w:abstractNum w:abstractNumId="7" w15:restartNumberingAfterBreak="0">
     <w:nsid w:val="0FC64879"/>
     <w:multiLevelType w:val="hybridMultilevel"/>
     <w:tmpl w:val="5E346FDC"/>
@@ -10050,10 +12511,10 @@
       </w:pPr>
     </w:lvl>
   </w:abstractNum>
-  <w:abstractNum w:abstractNumId="7" w15:restartNumberingAfterBreak="0">
+  <w:abstractNum w:abstractNumId="8" w15:restartNumberingAfterBreak="0">
     <w:nsid w:val="10AC4B8C"/>
     <w:multiLevelType w:val="hybridMultilevel"/>
-    <w:tmpl w:val="435CB35A"/>
+    <w:tmpl w:val="3B26B1DC"/>
     <w:lvl w:ilvl="0" w:tplc="C5BC42F2">
       <w:start w:val="1"/>
       <w:numFmt w:val="decimal"/>
@@ -10090,28 +12551,31 @@
       <w:lvlText w:val="%4."/>
       <w:lvlJc w:val="left"/>
       <w:pPr>
-        <w:ind w:left="3960" w:hanging="720"/>
+        <w:ind w:left="3600" w:hanging="360"/>
       </w:pPr>
       <w:rPr>
         <w:rFonts w:hint="default"/>
       </w:rPr>
     </w:lvl>
-    <w:lvl w:ilvl="4" w:tplc="04090019">
+    <w:lvl w:ilvl="4" w:tplc="0DE69C96">
+      <w:start w:val="1"/>
+      <w:numFmt w:val="decimal"/>
+      <w:lvlText w:val="%5."/>
+      <w:lvlJc w:val="right"/>
+      <w:pPr>
+        <w:ind w:left="1211" w:hanging="360"/>
+      </w:pPr>
+      <w:rPr>
+        <w:rFonts w:hint="default"/>
+      </w:rPr>
+    </w:lvl>
+    <w:lvl w:ilvl="5" w:tplc="04090017">
       <w:start w:val="1"/>
       <w:numFmt w:val="lowerLetter"/>
-      <w:lvlText w:val="%5."/>
-      <w:lvlJc w:val="left"/>
-      <w:pPr>
-        <w:ind w:left="4320" w:hanging="360"/>
-      </w:pPr>
-    </w:lvl>
-    <w:lvl w:ilvl="5" w:tplc="0409001B">
-      <w:start w:val="1"/>
-      <w:numFmt w:val="lowerRoman"/>
-      <w:lvlText w:val="%6."/>
-      <w:lvlJc w:val="right"/>
-      <w:pPr>
-        <w:ind w:left="5040" w:hanging="180"/>
+      <w:lvlText w:val="%6)"/>
+      <w:lvlJc w:val="left"/>
+      <w:pPr>
+        <w:ind w:left="5220" w:hanging="360"/>
       </w:pPr>
     </w:lvl>
     <w:lvl w:ilvl="6" w:tplc="0409000F">
@@ -10142,7 +12606,7 @@
       </w:pPr>
     </w:lvl>
   </w:abstractNum>
-  <w:abstractNum w:abstractNumId="8" w15:restartNumberingAfterBreak="0">
+  <w:abstractNum w:abstractNumId="9" w15:restartNumberingAfterBreak="0">
     <w:nsid w:val="12AF70C8"/>
     <w:multiLevelType w:val="hybridMultilevel"/>
     <w:tmpl w:val="CA0CACF8"/>
@@ -10231,7 +12695,7 @@
       </w:pPr>
     </w:lvl>
   </w:abstractNum>
-  <w:abstractNum w:abstractNumId="9" w15:restartNumberingAfterBreak="0">
+  <w:abstractNum w:abstractNumId="10" w15:restartNumberingAfterBreak="0">
     <w:nsid w:val="14AE0EF4"/>
     <w:multiLevelType w:val="hybridMultilevel"/>
     <w:tmpl w:val="0908B974"/>
@@ -10344,7 +12808,7 @@
       </w:rPr>
     </w:lvl>
   </w:abstractNum>
-  <w:abstractNum w:abstractNumId="10" w15:restartNumberingAfterBreak="0">
+  <w:abstractNum w:abstractNumId="11" w15:restartNumberingAfterBreak="0">
     <w:nsid w:val="14F07410"/>
     <w:multiLevelType w:val="hybridMultilevel"/>
     <w:tmpl w:val="CF2C7610"/>
@@ -10457,7 +12921,7 @@
       </w:rPr>
     </w:lvl>
   </w:abstractNum>
-  <w:abstractNum w:abstractNumId="11" w15:restartNumberingAfterBreak="0">
+  <w:abstractNum w:abstractNumId="12" w15:restartNumberingAfterBreak="0">
     <w:nsid w:val="159479BB"/>
     <w:multiLevelType w:val="hybridMultilevel"/>
     <w:tmpl w:val="C168341E"/>
@@ -10570,7 +13034,7 @@
       </w:rPr>
     </w:lvl>
   </w:abstractNum>
-  <w:abstractNum w:abstractNumId="12" w15:restartNumberingAfterBreak="0">
+  <w:abstractNum w:abstractNumId="13" w15:restartNumberingAfterBreak="0">
     <w:nsid w:val="16405B2B"/>
     <w:multiLevelType w:val="hybridMultilevel"/>
     <w:tmpl w:val="9E8C0DE2"/>
@@ -10662,7 +13126,7 @@
       </w:pPr>
     </w:lvl>
   </w:abstractNum>
-  <w:abstractNum w:abstractNumId="13" w15:restartNumberingAfterBreak="0">
+  <w:abstractNum w:abstractNumId="14" w15:restartNumberingAfterBreak="0">
     <w:nsid w:val="1A4755B7"/>
     <w:multiLevelType w:val="hybridMultilevel"/>
     <w:tmpl w:val="0784B68C"/>
@@ -10775,7 +13239,7 @@
       </w:rPr>
     </w:lvl>
   </w:abstractNum>
-  <w:abstractNum w:abstractNumId="14" w15:restartNumberingAfterBreak="0">
+  <w:abstractNum w:abstractNumId="15" w15:restartNumberingAfterBreak="0">
     <w:nsid w:val="1C744894"/>
     <w:multiLevelType w:val="hybridMultilevel"/>
     <w:tmpl w:val="3CDE7B88"/>
@@ -10888,7 +13352,7 @@
       </w:rPr>
     </w:lvl>
   </w:abstractNum>
-  <w:abstractNum w:abstractNumId="15" w15:restartNumberingAfterBreak="0">
+  <w:abstractNum w:abstractNumId="16" w15:restartNumberingAfterBreak="0">
     <w:nsid w:val="1D67324A"/>
     <w:multiLevelType w:val="hybridMultilevel"/>
     <w:tmpl w:val="70C6BEC2"/>
@@ -10980,7 +13444,7 @@
       </w:pPr>
     </w:lvl>
   </w:abstractNum>
-  <w:abstractNum w:abstractNumId="16" w15:restartNumberingAfterBreak="0">
+  <w:abstractNum w:abstractNumId="17" w15:restartNumberingAfterBreak="0">
     <w:nsid w:val="1DCA1700"/>
     <w:multiLevelType w:val="hybridMultilevel"/>
     <w:tmpl w:val="0F7C4466"/>
@@ -11093,7 +13557,7 @@
       </w:rPr>
     </w:lvl>
   </w:abstractNum>
-  <w:abstractNum w:abstractNumId="17" w15:restartNumberingAfterBreak="0">
+  <w:abstractNum w:abstractNumId="18" w15:restartNumberingAfterBreak="0">
     <w:nsid w:val="203D6D8B"/>
     <w:multiLevelType w:val="hybridMultilevel"/>
     <w:tmpl w:val="2CF621FA"/>
@@ -11182,7 +13646,7 @@
       </w:pPr>
     </w:lvl>
   </w:abstractNum>
-  <w:abstractNum w:abstractNumId="18" w15:restartNumberingAfterBreak="0">
+  <w:abstractNum w:abstractNumId="19" w15:restartNumberingAfterBreak="0">
     <w:nsid w:val="205469DF"/>
     <w:multiLevelType w:val="hybridMultilevel"/>
     <w:tmpl w:val="71925F0C"/>
@@ -11271,7 +13735,7 @@
       </w:pPr>
     </w:lvl>
   </w:abstractNum>
-  <w:abstractNum w:abstractNumId="19" w15:restartNumberingAfterBreak="0">
+  <w:abstractNum w:abstractNumId="20" w15:restartNumberingAfterBreak="0">
     <w:nsid w:val="2130668C"/>
     <w:multiLevelType w:val="hybridMultilevel"/>
     <w:tmpl w:val="0D641A12"/>
@@ -11360,7 +13824,7 @@
       </w:pPr>
     </w:lvl>
   </w:abstractNum>
-  <w:abstractNum w:abstractNumId="20" w15:restartNumberingAfterBreak="0">
+  <w:abstractNum w:abstractNumId="21" w15:restartNumberingAfterBreak="0">
     <w:nsid w:val="21EF11D9"/>
     <w:multiLevelType w:val="multilevel"/>
     <w:tmpl w:val="A8147CBA"/>
@@ -11473,7 +13937,7 @@
       </w:rPr>
     </w:lvl>
   </w:abstractNum>
-  <w:abstractNum w:abstractNumId="21" w15:restartNumberingAfterBreak="0">
+  <w:abstractNum w:abstractNumId="22" w15:restartNumberingAfterBreak="0">
     <w:nsid w:val="238D0B0E"/>
     <w:multiLevelType w:val="hybridMultilevel"/>
     <w:tmpl w:val="86DC251A"/>
@@ -11565,7 +14029,7 @@
       </w:pPr>
     </w:lvl>
   </w:abstractNum>
-  <w:abstractNum w:abstractNumId="22" w15:restartNumberingAfterBreak="0">
+  <w:abstractNum w:abstractNumId="23" w15:restartNumberingAfterBreak="0">
     <w:nsid w:val="269316C7"/>
     <w:multiLevelType w:val="hybridMultilevel"/>
     <w:tmpl w:val="221CE2F6"/>
@@ -11651,7 +14115,7 @@
       </w:pPr>
     </w:lvl>
   </w:abstractNum>
-  <w:abstractNum w:abstractNumId="23" w15:restartNumberingAfterBreak="0">
+  <w:abstractNum w:abstractNumId="24" w15:restartNumberingAfterBreak="0">
     <w:nsid w:val="2ACE61C5"/>
     <w:multiLevelType w:val="hybridMultilevel"/>
     <w:tmpl w:val="3ABA6E0A"/>
@@ -11740,7 +14204,7 @@
       </w:pPr>
     </w:lvl>
   </w:abstractNum>
-  <w:abstractNum w:abstractNumId="24" w15:restartNumberingAfterBreak="0">
+  <w:abstractNum w:abstractNumId="25" w15:restartNumberingAfterBreak="0">
     <w:nsid w:val="2CC70516"/>
     <w:multiLevelType w:val="hybridMultilevel"/>
     <w:tmpl w:val="864A6F2C"/>
@@ -11829,7 +14293,7 @@
       </w:pPr>
     </w:lvl>
   </w:abstractNum>
-  <w:abstractNum w:abstractNumId="25" w15:restartNumberingAfterBreak="0">
+  <w:abstractNum w:abstractNumId="26" w15:restartNumberingAfterBreak="0">
     <w:nsid w:val="305D0B90"/>
     <w:multiLevelType w:val="multilevel"/>
     <w:tmpl w:val="03A2AAB6"/>
@@ -11959,7 +14423,7 @@
       </w:rPr>
     </w:lvl>
   </w:abstractNum>
-  <w:abstractNum w:abstractNumId="26" w15:restartNumberingAfterBreak="0">
+  <w:abstractNum w:abstractNumId="27" w15:restartNumberingAfterBreak="0">
     <w:nsid w:val="331564B5"/>
     <w:multiLevelType w:val="hybridMultilevel"/>
     <w:tmpl w:val="D03E6B40"/>
@@ -12051,7 +14515,7 @@
       </w:pPr>
     </w:lvl>
   </w:abstractNum>
-  <w:abstractNum w:abstractNumId="27" w15:restartNumberingAfterBreak="0">
+  <w:abstractNum w:abstractNumId="28" w15:restartNumberingAfterBreak="0">
     <w:nsid w:val="33847FC0"/>
     <w:multiLevelType w:val="hybridMultilevel"/>
     <w:tmpl w:val="05D899F0"/>
@@ -12164,7 +14628,7 @@
       </w:rPr>
     </w:lvl>
   </w:abstractNum>
-  <w:abstractNum w:abstractNumId="28" w15:restartNumberingAfterBreak="0">
+  <w:abstractNum w:abstractNumId="29" w15:restartNumberingAfterBreak="0">
     <w:nsid w:val="33E81A26"/>
     <w:multiLevelType w:val="hybridMultilevel"/>
     <w:tmpl w:val="C060CEC0"/>
@@ -12250,7 +14714,7 @@
       </w:pPr>
     </w:lvl>
   </w:abstractNum>
-  <w:abstractNum w:abstractNumId="29" w15:restartNumberingAfterBreak="0">
+  <w:abstractNum w:abstractNumId="30" w15:restartNumberingAfterBreak="0">
     <w:nsid w:val="3AF043AC"/>
     <w:multiLevelType w:val="hybridMultilevel"/>
     <w:tmpl w:val="9E968168"/>
@@ -12363,7 +14827,7 @@
       </w:rPr>
     </w:lvl>
   </w:abstractNum>
-  <w:abstractNum w:abstractNumId="30" w15:restartNumberingAfterBreak="0">
+  <w:abstractNum w:abstractNumId="31" w15:restartNumberingAfterBreak="0">
     <w:nsid w:val="40117F4E"/>
     <w:multiLevelType w:val="multilevel"/>
     <w:tmpl w:val="644C3310"/>
@@ -12476,7 +14940,7 @@
       </w:rPr>
     </w:lvl>
   </w:abstractNum>
-  <w:abstractNum w:abstractNumId="31" w15:restartNumberingAfterBreak="0">
+  <w:abstractNum w:abstractNumId="32" w15:restartNumberingAfterBreak="0">
     <w:nsid w:val="408D2D3F"/>
     <w:multiLevelType w:val="hybridMultilevel"/>
     <w:tmpl w:val="2E46C3BE"/>
@@ -12589,7 +15053,7 @@
       </w:rPr>
     </w:lvl>
   </w:abstractNum>
-  <w:abstractNum w:abstractNumId="32" w15:restartNumberingAfterBreak="0">
+  <w:abstractNum w:abstractNumId="33" w15:restartNumberingAfterBreak="0">
     <w:nsid w:val="42487E83"/>
     <w:multiLevelType w:val="hybridMultilevel"/>
     <w:tmpl w:val="97A2C9E2"/>
@@ -12678,7 +15142,7 @@
       </w:pPr>
     </w:lvl>
   </w:abstractNum>
-  <w:abstractNum w:abstractNumId="33" w15:restartNumberingAfterBreak="0">
+  <w:abstractNum w:abstractNumId="34" w15:restartNumberingAfterBreak="0">
     <w:nsid w:val="44510C48"/>
     <w:multiLevelType w:val="hybridMultilevel"/>
     <w:tmpl w:val="D5D60686"/>
@@ -12767,7 +15231,93 @@
       </w:pPr>
     </w:lvl>
   </w:abstractNum>
-  <w:abstractNum w:abstractNumId="34" w15:restartNumberingAfterBreak="0">
+  <w:abstractNum w:abstractNumId="35" w15:restartNumberingAfterBreak="0">
+    <w:nsid w:val="44BB6BFC"/>
+    <w:multiLevelType w:val="hybridMultilevel"/>
+    <w:tmpl w:val="083897EC"/>
+    <w:lvl w:ilvl="0" w:tplc="0409000F">
+      <w:start w:val="1"/>
+      <w:numFmt w:val="decimal"/>
+      <w:lvlText w:val="%1."/>
+      <w:lvlJc w:val="left"/>
+      <w:pPr>
+        <w:ind w:left="720" w:hanging="360"/>
+      </w:pPr>
+    </w:lvl>
+    <w:lvl w:ilvl="1" w:tplc="04090019" w:tentative="1">
+      <w:start w:val="1"/>
+      <w:numFmt w:val="lowerLetter"/>
+      <w:lvlText w:val="%2."/>
+      <w:lvlJc w:val="left"/>
+      <w:pPr>
+        <w:ind w:left="1440" w:hanging="360"/>
+      </w:pPr>
+    </w:lvl>
+    <w:lvl w:ilvl="2" w:tplc="0409001B" w:tentative="1">
+      <w:start w:val="1"/>
+      <w:numFmt w:val="lowerRoman"/>
+      <w:lvlText w:val="%3."/>
+      <w:lvlJc w:val="right"/>
+      <w:pPr>
+        <w:ind w:left="2160" w:hanging="180"/>
+      </w:pPr>
+    </w:lvl>
+    <w:lvl w:ilvl="3" w:tplc="0409000F" w:tentative="1">
+      <w:start w:val="1"/>
+      <w:numFmt w:val="decimal"/>
+      <w:lvlText w:val="%4."/>
+      <w:lvlJc w:val="left"/>
+      <w:pPr>
+        <w:ind w:left="2880" w:hanging="360"/>
+      </w:pPr>
+    </w:lvl>
+    <w:lvl w:ilvl="4" w:tplc="04090019" w:tentative="1">
+      <w:start w:val="1"/>
+      <w:numFmt w:val="lowerLetter"/>
+      <w:lvlText w:val="%5."/>
+      <w:lvlJc w:val="left"/>
+      <w:pPr>
+        <w:ind w:left="3600" w:hanging="360"/>
+      </w:pPr>
+    </w:lvl>
+    <w:lvl w:ilvl="5" w:tplc="0409001B" w:tentative="1">
+      <w:start w:val="1"/>
+      <w:numFmt w:val="lowerRoman"/>
+      <w:lvlText w:val="%6."/>
+      <w:lvlJc w:val="right"/>
+      <w:pPr>
+        <w:ind w:left="4320" w:hanging="180"/>
+      </w:pPr>
+    </w:lvl>
+    <w:lvl w:ilvl="6" w:tplc="0409000F" w:tentative="1">
+      <w:start w:val="1"/>
+      <w:numFmt w:val="decimal"/>
+      <w:lvlText w:val="%7."/>
+      <w:lvlJc w:val="left"/>
+      <w:pPr>
+        <w:ind w:left="5040" w:hanging="360"/>
+      </w:pPr>
+    </w:lvl>
+    <w:lvl w:ilvl="7" w:tplc="04090019" w:tentative="1">
+      <w:start w:val="1"/>
+      <w:numFmt w:val="lowerLetter"/>
+      <w:lvlText w:val="%8."/>
+      <w:lvlJc w:val="left"/>
+      <w:pPr>
+        <w:ind w:left="5760" w:hanging="360"/>
+      </w:pPr>
+    </w:lvl>
+    <w:lvl w:ilvl="8" w:tplc="0409001B" w:tentative="1">
+      <w:start w:val="1"/>
+      <w:numFmt w:val="lowerRoman"/>
+      <w:lvlText w:val="%9."/>
+      <w:lvlJc w:val="right"/>
+      <w:pPr>
+        <w:ind w:left="6480" w:hanging="180"/>
+      </w:pPr>
+    </w:lvl>
+  </w:abstractNum>
+  <w:abstractNum w:abstractNumId="36" w15:restartNumberingAfterBreak="0">
     <w:nsid w:val="46765006"/>
     <w:multiLevelType w:val="hybridMultilevel"/>
     <w:tmpl w:val="7BAC010A"/>
@@ -12880,7 +15430,7 @@
       </w:rPr>
     </w:lvl>
   </w:abstractNum>
-  <w:abstractNum w:abstractNumId="35" w15:restartNumberingAfterBreak="0">
+  <w:abstractNum w:abstractNumId="37" w15:restartNumberingAfterBreak="0">
     <w:nsid w:val="46FD182E"/>
     <w:multiLevelType w:val="hybridMultilevel"/>
     <w:tmpl w:val="12909D40"/>
@@ -12972,7 +15522,7 @@
       </w:pPr>
     </w:lvl>
   </w:abstractNum>
-  <w:abstractNum w:abstractNumId="36" w15:restartNumberingAfterBreak="0">
+  <w:abstractNum w:abstractNumId="38" w15:restartNumberingAfterBreak="0">
     <w:nsid w:val="4D7D03EE"/>
     <w:multiLevelType w:val="hybridMultilevel"/>
     <w:tmpl w:val="E63C409A"/>
@@ -13061,7 +15611,93 @@
       </w:pPr>
     </w:lvl>
   </w:abstractNum>
-  <w:abstractNum w:abstractNumId="37" w15:restartNumberingAfterBreak="0">
+  <w:abstractNum w:abstractNumId="39" w15:restartNumberingAfterBreak="0">
+    <w:nsid w:val="503C6667"/>
+    <w:multiLevelType w:val="hybridMultilevel"/>
+    <w:tmpl w:val="8BBC17F4"/>
+    <w:lvl w:ilvl="0" w:tplc="0409000F">
+      <w:start w:val="1"/>
+      <w:numFmt w:val="decimal"/>
+      <w:lvlText w:val="%1."/>
+      <w:lvlJc w:val="left"/>
+      <w:pPr>
+        <w:ind w:left="2160" w:hanging="360"/>
+      </w:pPr>
+    </w:lvl>
+    <w:lvl w:ilvl="1" w:tplc="04090019" w:tentative="1">
+      <w:start w:val="1"/>
+      <w:numFmt w:val="lowerLetter"/>
+      <w:lvlText w:val="%2."/>
+      <w:lvlJc w:val="left"/>
+      <w:pPr>
+        <w:ind w:left="2880" w:hanging="360"/>
+      </w:pPr>
+    </w:lvl>
+    <w:lvl w:ilvl="2" w:tplc="0409001B" w:tentative="1">
+      <w:start w:val="1"/>
+      <w:numFmt w:val="lowerRoman"/>
+      <w:lvlText w:val="%3."/>
+      <w:lvlJc w:val="right"/>
+      <w:pPr>
+        <w:ind w:left="3600" w:hanging="180"/>
+      </w:pPr>
+    </w:lvl>
+    <w:lvl w:ilvl="3" w:tplc="0409000F" w:tentative="1">
+      <w:start w:val="1"/>
+      <w:numFmt w:val="decimal"/>
+      <w:lvlText w:val="%4."/>
+      <w:lvlJc w:val="left"/>
+      <w:pPr>
+        <w:ind w:left="4320" w:hanging="360"/>
+      </w:pPr>
+    </w:lvl>
+    <w:lvl w:ilvl="4" w:tplc="04090019" w:tentative="1">
+      <w:start w:val="1"/>
+      <w:numFmt w:val="lowerLetter"/>
+      <w:lvlText w:val="%5."/>
+      <w:lvlJc w:val="left"/>
+      <w:pPr>
+        <w:ind w:left="5040" w:hanging="360"/>
+      </w:pPr>
+    </w:lvl>
+    <w:lvl w:ilvl="5" w:tplc="0409001B" w:tentative="1">
+      <w:start w:val="1"/>
+      <w:numFmt w:val="lowerRoman"/>
+      <w:lvlText w:val="%6."/>
+      <w:lvlJc w:val="right"/>
+      <w:pPr>
+        <w:ind w:left="5760" w:hanging="180"/>
+      </w:pPr>
+    </w:lvl>
+    <w:lvl w:ilvl="6" w:tplc="0409000F" w:tentative="1">
+      <w:start w:val="1"/>
+      <w:numFmt w:val="decimal"/>
+      <w:lvlText w:val="%7."/>
+      <w:lvlJc w:val="left"/>
+      <w:pPr>
+        <w:ind w:left="6480" w:hanging="360"/>
+      </w:pPr>
+    </w:lvl>
+    <w:lvl w:ilvl="7" w:tplc="04090019" w:tentative="1">
+      <w:start w:val="1"/>
+      <w:numFmt w:val="lowerLetter"/>
+      <w:lvlText w:val="%8."/>
+      <w:lvlJc w:val="left"/>
+      <w:pPr>
+        <w:ind w:left="7200" w:hanging="360"/>
+      </w:pPr>
+    </w:lvl>
+    <w:lvl w:ilvl="8" w:tplc="0409001B" w:tentative="1">
+      <w:start w:val="1"/>
+      <w:numFmt w:val="lowerRoman"/>
+      <w:lvlText w:val="%9."/>
+      <w:lvlJc w:val="right"/>
+      <w:pPr>
+        <w:ind w:left="7920" w:hanging="180"/>
+      </w:pPr>
+    </w:lvl>
+  </w:abstractNum>
+  <w:abstractNum w:abstractNumId="40" w15:restartNumberingAfterBreak="0">
     <w:nsid w:val="51597F0B"/>
     <w:multiLevelType w:val="hybridMultilevel"/>
     <w:tmpl w:val="2EFCCC36"/>
@@ -13153,7 +15789,7 @@
       </w:pPr>
     </w:lvl>
   </w:abstractNum>
-  <w:abstractNum w:abstractNumId="38" w15:restartNumberingAfterBreak="0">
+  <w:abstractNum w:abstractNumId="41" w15:restartNumberingAfterBreak="0">
     <w:nsid w:val="5EF40E9E"/>
     <w:multiLevelType w:val="multilevel"/>
     <w:tmpl w:val="DDEC5184"/>
@@ -13266,7 +15902,7 @@
       </w:rPr>
     </w:lvl>
   </w:abstractNum>
-  <w:abstractNum w:abstractNumId="39" w15:restartNumberingAfterBreak="0">
+  <w:abstractNum w:abstractNumId="42" w15:restartNumberingAfterBreak="0">
     <w:nsid w:val="62DB2F36"/>
     <w:multiLevelType w:val="hybridMultilevel"/>
     <w:tmpl w:val="305A6748"/>
@@ -13355,7 +15991,7 @@
       </w:pPr>
     </w:lvl>
   </w:abstractNum>
-  <w:abstractNum w:abstractNumId="40" w15:restartNumberingAfterBreak="0">
+  <w:abstractNum w:abstractNumId="43" w15:restartNumberingAfterBreak="0">
     <w:nsid w:val="62DB2FAC"/>
     <w:multiLevelType w:val="hybridMultilevel"/>
     <w:tmpl w:val="60C24F6A"/>
@@ -13469,7 +16105,7 @@
       </w:rPr>
     </w:lvl>
   </w:abstractNum>
-  <w:abstractNum w:abstractNumId="41" w15:restartNumberingAfterBreak="0">
+  <w:abstractNum w:abstractNumId="44" w15:restartNumberingAfterBreak="0">
     <w:nsid w:val="62E704C2"/>
     <w:multiLevelType w:val="hybridMultilevel"/>
     <w:tmpl w:val="FE6288E2"/>
@@ -13581,7 +16217,7 @@
       </w:rPr>
     </w:lvl>
   </w:abstractNum>
-  <w:abstractNum w:abstractNumId="42" w15:restartNumberingAfterBreak="0">
+  <w:abstractNum w:abstractNumId="45" w15:restartNumberingAfterBreak="0">
     <w:nsid w:val="66B906A9"/>
     <w:multiLevelType w:val="hybridMultilevel"/>
     <w:tmpl w:val="77E62D52"/>
@@ -13694,7 +16330,7 @@
       </w:rPr>
     </w:lvl>
   </w:abstractNum>
-  <w:abstractNum w:abstractNumId="43" w15:restartNumberingAfterBreak="0">
+  <w:abstractNum w:abstractNumId="46" w15:restartNumberingAfterBreak="0">
     <w:nsid w:val="698D272E"/>
     <w:multiLevelType w:val="hybridMultilevel"/>
     <w:tmpl w:val="D61810CC"/>
@@ -13786,7 +16422,7 @@
       </w:pPr>
     </w:lvl>
   </w:abstractNum>
-  <w:abstractNum w:abstractNumId="44" w15:restartNumberingAfterBreak="0">
+  <w:abstractNum w:abstractNumId="47" w15:restartNumberingAfterBreak="0">
     <w:nsid w:val="6BBA085F"/>
     <w:multiLevelType w:val="hybridMultilevel"/>
     <w:tmpl w:val="42B4630A"/>
@@ -13875,7 +16511,7 @@
       </w:pPr>
     </w:lvl>
   </w:abstractNum>
-  <w:abstractNum w:abstractNumId="45" w15:restartNumberingAfterBreak="0">
+  <w:abstractNum w:abstractNumId="48" w15:restartNumberingAfterBreak="0">
     <w:nsid w:val="759E6EAF"/>
     <w:multiLevelType w:val="hybridMultilevel"/>
     <w:tmpl w:val="EBC6B5BC"/>
@@ -13988,7 +16624,7 @@
       </w:rPr>
     </w:lvl>
   </w:abstractNum>
-  <w:abstractNum w:abstractNumId="46" w15:restartNumberingAfterBreak="0">
+  <w:abstractNum w:abstractNumId="49" w15:restartNumberingAfterBreak="0">
     <w:nsid w:val="76A97408"/>
     <w:multiLevelType w:val="hybridMultilevel"/>
     <w:tmpl w:val="6AEA1D16"/>
@@ -14077,7 +16713,7 @@
       </w:pPr>
     </w:lvl>
   </w:abstractNum>
-  <w:abstractNum w:abstractNumId="47" w15:restartNumberingAfterBreak="0">
+  <w:abstractNum w:abstractNumId="50" w15:restartNumberingAfterBreak="0">
     <w:nsid w:val="78843123"/>
     <w:multiLevelType w:val="hybridMultilevel"/>
     <w:tmpl w:val="7E4E0EC0"/>
@@ -14190,7 +16826,7 @@
       </w:rPr>
     </w:lvl>
   </w:abstractNum>
-  <w:abstractNum w:abstractNumId="48" w15:restartNumberingAfterBreak="0">
+  <w:abstractNum w:abstractNumId="51" w15:restartNumberingAfterBreak="0">
     <w:nsid w:val="7A35092F"/>
     <w:multiLevelType w:val="hybridMultilevel"/>
     <w:tmpl w:val="274261FE"/>
@@ -14304,151 +16940,160 @@
     </w:lvl>
   </w:abstractNum>
   <w:num w:numId="1" w16cid:durableId="26222919">
-    <w:abstractNumId w:val="45"/>
+    <w:abstractNumId w:val="48"/>
   </w:num>
   <w:num w:numId="2" w16cid:durableId="755638281">
-    <w:abstractNumId w:val="5"/>
+    <w:abstractNumId w:val="6"/>
   </w:num>
   <w:num w:numId="3" w16cid:durableId="1068460356">
-    <w:abstractNumId w:val="47"/>
+    <w:abstractNumId w:val="50"/>
   </w:num>
   <w:num w:numId="4" w16cid:durableId="680619014">
+    <w:abstractNumId w:val="26"/>
+  </w:num>
+  <w:num w:numId="5" w16cid:durableId="1707871632">
+    <w:abstractNumId w:val="12"/>
+  </w:num>
+  <w:num w:numId="6" w16cid:durableId="1180199833">
+    <w:abstractNumId w:val="11"/>
+  </w:num>
+  <w:num w:numId="7" w16cid:durableId="826943133">
+    <w:abstractNumId w:val="20"/>
+  </w:num>
+  <w:num w:numId="8" w16cid:durableId="869414745">
+    <w:abstractNumId w:val="9"/>
+  </w:num>
+  <w:num w:numId="9" w16cid:durableId="480388712">
+    <w:abstractNumId w:val="21"/>
+  </w:num>
+  <w:num w:numId="10" w16cid:durableId="1898935240">
+    <w:abstractNumId w:val="33"/>
+  </w:num>
+  <w:num w:numId="11" w16cid:durableId="1118840994">
+    <w:abstractNumId w:val="31"/>
+  </w:num>
+  <w:num w:numId="12" w16cid:durableId="1085037059">
     <w:abstractNumId w:val="25"/>
   </w:num>
-  <w:num w:numId="5" w16cid:durableId="1707871632">
-    <w:abstractNumId w:val="11"/>
+  <w:num w:numId="13" w16cid:durableId="1477069341">
+    <w:abstractNumId w:val="18"/>
   </w:num>
-  <w:num w:numId="6" w16cid:durableId="1180199833">
-    <w:abstractNumId w:val="10"/>
-  </w:num>
-  <w:num w:numId="7" w16cid:durableId="826943133">
+  <w:num w:numId="14" w16cid:durableId="1933277808">
     <w:abstractNumId w:val="19"/>
   </w:num>
-  <w:num w:numId="8" w16cid:durableId="869414745">
-    <w:abstractNumId w:val="8"/>
-  </w:num>
-  <w:num w:numId="9" w16cid:durableId="480388712">
-    <w:abstractNumId w:val="20"/>
-  </w:num>
-  <w:num w:numId="10" w16cid:durableId="1898935240">
-    <w:abstractNumId w:val="32"/>
-  </w:num>
-  <w:num w:numId="11" w16cid:durableId="1118840994">
-    <w:abstractNumId w:val="30"/>
-  </w:num>
-  <w:num w:numId="12" w16cid:durableId="1085037059">
-    <w:abstractNumId w:val="24"/>
-  </w:num>
-  <w:num w:numId="13" w16cid:durableId="1477069341">
-    <w:abstractNumId w:val="17"/>
-  </w:num>
-  <w:num w:numId="14" w16cid:durableId="1933277808">
-    <w:abstractNumId w:val="18"/>
-  </w:num>
   <w:num w:numId="15" w16cid:durableId="1781366636">
-    <w:abstractNumId w:val="38"/>
+    <w:abstractNumId w:val="41"/>
   </w:num>
   <w:num w:numId="16" w16cid:durableId="535505532">
     <w:abstractNumId w:val="3"/>
   </w:num>
   <w:num w:numId="17" w16cid:durableId="629674160">
-    <w:abstractNumId w:val="42"/>
+    <w:abstractNumId w:val="45"/>
   </w:num>
   <w:num w:numId="18" w16cid:durableId="378478072">
-    <w:abstractNumId w:val="27"/>
+    <w:abstractNumId w:val="28"/>
   </w:num>
   <w:num w:numId="19" w16cid:durableId="2006394746">
     <w:abstractNumId w:val="0"/>
   </w:num>
   <w:num w:numId="20" w16cid:durableId="710107892">
-    <w:abstractNumId w:val="29"/>
+    <w:abstractNumId w:val="30"/>
   </w:num>
   <w:num w:numId="21" w16cid:durableId="435099865">
+    <w:abstractNumId w:val="15"/>
+  </w:num>
+  <w:num w:numId="22" w16cid:durableId="485900632">
+    <w:abstractNumId w:val="43"/>
+  </w:num>
+  <w:num w:numId="23" w16cid:durableId="1761179090">
+    <w:abstractNumId w:val="44"/>
+  </w:num>
+  <w:num w:numId="24" w16cid:durableId="1493450187">
+    <w:abstractNumId w:val="32"/>
+  </w:num>
+  <w:num w:numId="25" w16cid:durableId="280497293">
+    <w:abstractNumId w:val="51"/>
+  </w:num>
+  <w:num w:numId="26" w16cid:durableId="101262590">
+    <w:abstractNumId w:val="36"/>
+  </w:num>
+  <w:num w:numId="27" w16cid:durableId="290674776">
     <w:abstractNumId w:val="14"/>
   </w:num>
-  <w:num w:numId="22" w16cid:durableId="485900632">
-    <w:abstractNumId w:val="40"/>
+  <w:num w:numId="28" w16cid:durableId="407968903">
+    <w:abstractNumId w:val="17"/>
   </w:num>
-  <w:num w:numId="23" w16cid:durableId="1761179090">
-    <w:abstractNumId w:val="41"/>
-  </w:num>
-  <w:num w:numId="24" w16cid:durableId="1493450187">
-    <w:abstractNumId w:val="31"/>
-  </w:num>
-  <w:num w:numId="25" w16cid:durableId="280497293">
-    <w:abstractNumId w:val="48"/>
-  </w:num>
-  <w:num w:numId="26" w16cid:durableId="101262590">
-    <w:abstractNumId w:val="34"/>
-  </w:num>
-  <w:num w:numId="27" w16cid:durableId="290674776">
+  <w:num w:numId="29" w16cid:durableId="731390627">
     <w:abstractNumId w:val="13"/>
   </w:num>
-  <w:num w:numId="28" w16cid:durableId="407968903">
-    <w:abstractNumId w:val="16"/>
-  </w:num>
-  <w:num w:numId="29" w16cid:durableId="731390627">
-    <w:abstractNumId w:val="12"/>
-  </w:num>
   <w:num w:numId="30" w16cid:durableId="1182932589">
-    <w:abstractNumId w:val="4"/>
+    <w:abstractNumId w:val="5"/>
   </w:num>
   <w:num w:numId="31" w16cid:durableId="2006473527">
-    <w:abstractNumId w:val="6"/>
+    <w:abstractNumId w:val="7"/>
   </w:num>
   <w:num w:numId="32" w16cid:durableId="1419448157">
-    <w:abstractNumId w:val="26"/>
+    <w:abstractNumId w:val="27"/>
   </w:num>
   <w:num w:numId="33" w16cid:durableId="1349792677">
-    <w:abstractNumId w:val="35"/>
+    <w:abstractNumId w:val="37"/>
   </w:num>
   <w:num w:numId="34" w16cid:durableId="387536012">
-    <w:abstractNumId w:val="21"/>
+    <w:abstractNumId w:val="22"/>
   </w:num>
   <w:num w:numId="35" w16cid:durableId="2089183695">
     <w:abstractNumId w:val="1"/>
   </w:num>
   <w:num w:numId="36" w16cid:durableId="23410174">
-    <w:abstractNumId w:val="9"/>
+    <w:abstractNumId w:val="10"/>
   </w:num>
   <w:num w:numId="37" w16cid:durableId="1763993682">
-    <w:abstractNumId w:val="39"/>
+    <w:abstractNumId w:val="42"/>
   </w:num>
   <w:num w:numId="38" w16cid:durableId="1522160468">
-    <w:abstractNumId w:val="33"/>
+    <w:abstractNumId w:val="34"/>
   </w:num>
   <w:num w:numId="39" w16cid:durableId="1063992532">
-    <w:abstractNumId w:val="7"/>
+    <w:abstractNumId w:val="8"/>
   </w:num>
   <w:num w:numId="40" w16cid:durableId="1016225800">
-    <w:abstractNumId w:val="44"/>
+    <w:abstractNumId w:val="47"/>
   </w:num>
   <w:num w:numId="41" w16cid:durableId="34619810">
-    <w:abstractNumId w:val="23"/>
+    <w:abstractNumId w:val="24"/>
   </w:num>
   <w:num w:numId="42" w16cid:durableId="236867053">
-    <w:abstractNumId w:val="46"/>
+    <w:abstractNumId w:val="49"/>
   </w:num>
   <w:num w:numId="43" w16cid:durableId="1750614535">
-    <w:abstractNumId w:val="15"/>
+    <w:abstractNumId w:val="16"/>
   </w:num>
   <w:num w:numId="44" w16cid:durableId="1303580052">
-    <w:abstractNumId w:val="43"/>
+    <w:abstractNumId w:val="46"/>
   </w:num>
   <w:num w:numId="45" w16cid:durableId="1741441015">
     <w:abstractNumId w:val="2"/>
   </w:num>
   <w:num w:numId="46" w16cid:durableId="581066104">
-    <w:abstractNumId w:val="37"/>
+    <w:abstractNumId w:val="40"/>
   </w:num>
   <w:num w:numId="47" w16cid:durableId="500268815">
-    <w:abstractNumId w:val="28"/>
+    <w:abstractNumId w:val="29"/>
   </w:num>
   <w:num w:numId="48" w16cid:durableId="133255264">
-    <w:abstractNumId w:val="22"/>
+    <w:abstractNumId w:val="23"/>
   </w:num>
   <w:num w:numId="49" w16cid:durableId="146676649">
-    <w:abstractNumId w:val="36"/>
+    <w:abstractNumId w:val="38"/>
+  </w:num>
+  <w:num w:numId="50" w16cid:durableId="283123688">
+    <w:abstractNumId w:val="35"/>
+  </w:num>
+  <w:num w:numId="51" w16cid:durableId="2008898994">
+    <w:abstractNumId w:val="39"/>
+  </w:num>
+  <w:num w:numId="52" w16cid:durableId="287325488">
+    <w:abstractNumId w:val="4"/>
   </w:num>
   <w:numIdMacAtCleanup w:val="16"/>
 </w:numbering>

</xml_diff>